<commit_message>
Partial changes - need to do a break to run away from the missiles :)
</commit_message>
<xml_diff>
--- a/Machine Learning - Part 1.docx
+++ b/Machine Learning - Part 1.docx
@@ -512,7 +512,23 @@
           <w:rFonts w:ascii="Arial" w:hAnsi="Arial" w:cs="Arial" w:hint="cs"/>
           <w:rtl/>
         </w:rPr>
-        <w:t xml:space="preserve">חריגה ממספר עמודים זה תגרור הורדת נק'. </w:t>
+        <w:t xml:space="preserve">חריגה ממספר עמודים זה תגרור הורדת </w:t>
+      </w:r>
+      <w:proofErr w:type="spellStart"/>
+      <w:r>
+        <w:rPr>
+          <w:rFonts w:ascii="Arial" w:hAnsi="Arial" w:cs="Arial" w:hint="cs"/>
+          <w:rtl/>
+        </w:rPr>
+        <w:t>נק</w:t>
+      </w:r>
+      <w:proofErr w:type="spellEnd"/>
+      <w:r>
+        <w:rPr>
+          <w:rFonts w:ascii="Arial" w:hAnsi="Arial" w:cs="Arial" w:hint="cs"/>
+          <w:rtl/>
+        </w:rPr>
+        <w:t xml:space="preserve">'. </w:t>
       </w:r>
       <w:r>
         <w:rPr>
@@ -754,6 +770,7 @@
         </w:rPr>
         <w:t xml:space="preserve"> ב-</w:t>
       </w:r>
+      <w:proofErr w:type="spellStart"/>
       <w:r>
         <w:rPr>
           <w:rFonts w:ascii="Arial" w:hAnsi="Arial" w:cs="Arial"/>
@@ -763,6 +780,7 @@
         </w:rPr>
         <w:t>Moodel</w:t>
       </w:r>
+      <w:proofErr w:type="spellEnd"/>
       <w:r>
         <w:rPr>
           <w:rFonts w:ascii="Arial" w:hAnsi="Arial" w:cs="Arial" w:hint="cs"/>
@@ -1072,12 +1090,14 @@
         </w:rPr>
         <w:t xml:space="preserve"> גזע עיקרי (ערכים בטבלת </w:t>
       </w:r>
+      <w:proofErr w:type="spellStart"/>
       <w:r>
         <w:rPr>
           <w:rFonts w:ascii="Arial" w:hAnsi="Arial" w:cs="Arial"/>
         </w:rPr>
         <w:t>BreedLabels</w:t>
       </w:r>
+      <w:proofErr w:type="spellEnd"/>
       <w:r>
         <w:rPr>
           <w:rFonts w:ascii="Arial" w:hAnsi="Arial" w:cs="Arial" w:hint="cs"/>
@@ -1125,12 +1145,14 @@
         </w:rPr>
         <w:t xml:space="preserve"> גזע משני (ערכים בטבלת </w:t>
       </w:r>
+      <w:proofErr w:type="spellStart"/>
       <w:r>
         <w:rPr>
           <w:rFonts w:ascii="Arial" w:hAnsi="Arial" w:cs="Arial"/>
         </w:rPr>
         <w:t>BreedLabels</w:t>
       </w:r>
+      <w:proofErr w:type="spellEnd"/>
       <w:r>
         <w:rPr>
           <w:rFonts w:ascii="Arial" w:hAnsi="Arial" w:cs="Arial" w:hint="cs"/>
@@ -1218,12 +1240,14 @@
         </w:rPr>
         <w:t xml:space="preserve"> צבע מס' 1 (ערכים בטבלת </w:t>
       </w:r>
+      <w:proofErr w:type="spellStart"/>
       <w:r>
         <w:rPr>
           <w:rFonts w:ascii="Arial" w:hAnsi="Arial" w:cs="Arial"/>
         </w:rPr>
         <w:t>ColorLabels</w:t>
       </w:r>
+      <w:proofErr w:type="spellEnd"/>
       <w:r>
         <w:rPr>
           <w:rFonts w:ascii="Arial" w:hAnsi="Arial" w:cs="Arial" w:hint="cs"/>
@@ -1272,12 +1296,14 @@
         </w:rPr>
         <w:t xml:space="preserve"> צבע מס' 2 (ערכים בטבלת </w:t>
       </w:r>
+      <w:proofErr w:type="spellStart"/>
       <w:r>
         <w:rPr>
           <w:rFonts w:ascii="Arial" w:hAnsi="Arial" w:cs="Arial"/>
         </w:rPr>
         <w:t>ColorLabels</w:t>
       </w:r>
+      <w:proofErr w:type="spellEnd"/>
       <w:r>
         <w:rPr>
           <w:rFonts w:ascii="Arial" w:hAnsi="Arial" w:cs="Arial" w:hint="cs"/>
@@ -1325,12 +1351,14 @@
         </w:rPr>
         <w:t xml:space="preserve"> צבע מס' 3 (ערכים בטבלת </w:t>
       </w:r>
+      <w:proofErr w:type="spellStart"/>
       <w:r>
         <w:rPr>
           <w:rFonts w:ascii="Arial" w:hAnsi="Arial" w:cs="Arial"/>
         </w:rPr>
         <w:t>ColorLabels</w:t>
       </w:r>
+      <w:proofErr w:type="spellEnd"/>
       <w:r>
         <w:rPr>
           <w:rFonts w:ascii="Arial" w:hAnsi="Arial" w:cs="Arial" w:hint="cs"/>
@@ -1349,6 +1377,7 @@
           <w:rtl/>
         </w:rPr>
       </w:pPr>
+      <w:proofErr w:type="spellStart"/>
       <w:r>
         <w:rPr>
           <w:rFonts w:ascii="Arial" w:hAnsi="Arial" w:cs="Arial"/>
@@ -1356,6 +1385,7 @@
         </w:rPr>
         <w:t>MaturitySize</w:t>
       </w:r>
+      <w:proofErr w:type="spellEnd"/>
       <w:r>
         <w:rPr>
           <w:rFonts w:ascii="Arial" w:hAnsi="Arial" w:cs="Arial" w:hint="cs"/>
@@ -1396,6 +1426,7 @@
           <w:rtl/>
         </w:rPr>
       </w:pPr>
+      <w:proofErr w:type="spellStart"/>
       <w:r>
         <w:rPr>
           <w:rFonts w:ascii="Arial" w:hAnsi="Arial" w:cs="Arial"/>
@@ -1403,6 +1434,7 @@
         </w:rPr>
         <w:t>FurLength</w:t>
       </w:r>
+      <w:proofErr w:type="spellEnd"/>
       <w:r>
         <w:rPr>
           <w:rFonts w:ascii="Arial" w:hAnsi="Arial" w:cs="Arial" w:hint="cs"/>
@@ -1736,12 +1768,14 @@
         </w:rPr>
         <w:t xml:space="preserve"> (ערכים בטבלת </w:t>
       </w:r>
+      <w:proofErr w:type="spellStart"/>
       <w:r>
         <w:rPr>
           <w:rFonts w:ascii="Arial" w:hAnsi="Arial" w:cs="Arial"/>
         </w:rPr>
         <w:t>StateLabels</w:t>
       </w:r>
+      <w:proofErr w:type="spellEnd"/>
       <w:r>
         <w:rPr>
           <w:rFonts w:ascii="Arial" w:hAnsi="Arial" w:cs="Arial" w:hint="cs"/>
@@ -1759,6 +1793,7 @@
           <w:rtl/>
         </w:rPr>
       </w:pPr>
+      <w:proofErr w:type="spellStart"/>
       <w:r>
         <w:rPr>
           <w:rFonts w:ascii="Arial" w:hAnsi="Arial" w:cs="Arial"/>
@@ -1766,6 +1801,7 @@
         </w:rPr>
         <w:t>VideoAmt</w:t>
       </w:r>
+      <w:proofErr w:type="spellEnd"/>
       <w:r>
         <w:rPr>
           <w:rFonts w:ascii="Arial" w:hAnsi="Arial" w:cs="Arial" w:hint="cs"/>
@@ -1839,6 +1875,7 @@
           <w:rtl/>
         </w:rPr>
       </w:pPr>
+      <w:proofErr w:type="spellStart"/>
       <w:r>
         <w:rPr>
           <w:rFonts w:ascii="Arial" w:hAnsi="Arial" w:cs="Arial"/>
@@ -1846,6 +1883,7 @@
         </w:rPr>
         <w:t>PhotoAmt</w:t>
       </w:r>
+      <w:proofErr w:type="spellEnd"/>
       <w:r>
         <w:rPr>
           <w:rFonts w:ascii="Arial" w:hAnsi="Arial" w:cs="Arial" w:hint="cs"/>
@@ -2384,7 +2422,23 @@
           <w:rFonts w:ascii="Arial" w:hAnsi="Arial" w:cs="Arial" w:hint="cs"/>
           <w:rtl/>
         </w:rPr>
-        <w:t xml:space="preserve"> טבלאות, גרפים וכו', </w:t>
+        <w:t xml:space="preserve"> טבלאות, גרפים </w:t>
+      </w:r>
+      <w:proofErr w:type="spellStart"/>
+      <w:r>
+        <w:rPr>
+          <w:rFonts w:ascii="Arial" w:hAnsi="Arial" w:cs="Arial" w:hint="cs"/>
+          <w:rtl/>
+        </w:rPr>
+        <w:t>וכו</w:t>
+      </w:r>
+      <w:proofErr w:type="spellEnd"/>
+      <w:r>
+        <w:rPr>
+          <w:rFonts w:ascii="Arial" w:hAnsi="Arial" w:cs="Arial" w:hint="cs"/>
+          <w:rtl/>
+        </w:rPr>
+        <w:t xml:space="preserve">', </w:t>
       </w:r>
       <w:r>
         <w:rPr>
@@ -2840,7 +2894,72 @@
           <w:rFonts w:ascii="Arial" w:hAnsi="Arial" w:cs="Arial" w:hint="cs"/>
           <w:rtl/>
         </w:rPr>
-        <w:t xml:space="preserve">הבעיה המחקרית איתה אנו מתמודדים הינה מה הפרמטרים המשפיעים על אימוץ חיות מחמד (כלבים וחתולים) ממקלטי חיות. אנשים ברובם שונים זה מזה באופי ובטעם, ולכן קיים שוני בין הפרמטרים אשר משפיעים על אדם מסויים לאמץ חיית מחמד. </w:t>
+        <w:t xml:space="preserve">הבעיה המחקרית איתה אנו מתמודדים הינה מה הפרמטרים המשפיעים על אימוץ חיות מחמד (כלבים וחתולים) </w:t>
+      </w:r>
+      <w:del w:id="0" w:author="Yoav Reisner" w:date="2019-05-05T12:38:00Z">
+        <w:r>
+          <w:rPr>
+            <w:rFonts w:ascii="Arial" w:hAnsi="Arial" w:cs="Arial" w:hint="cs"/>
+            <w:rtl/>
+          </w:rPr>
+          <w:delText>ממקלטי חיות</w:delText>
+        </w:r>
+      </w:del>
+      <w:ins w:id="1" w:author="Yoav Reisner" w:date="2019-05-05T12:38:00Z">
+        <w:r>
+          <w:rPr>
+            <w:rFonts w:ascii="Arial" w:hAnsi="Arial" w:cs="Arial" w:hint="cs"/>
+            <w:rtl/>
+          </w:rPr>
+          <w:t xml:space="preserve">באתר אימוץ החיות </w:t>
+        </w:r>
+        <w:proofErr w:type="spellStart"/>
+        <w:r>
+          <w:rPr>
+            <w:rFonts w:ascii="Arial" w:hAnsi="Arial" w:cs="Arial"/>
+          </w:rPr>
+          <w:t>petfinder</w:t>
+        </w:r>
+      </w:ins>
+      <w:proofErr w:type="spellEnd"/>
+      <w:r>
+        <w:rPr>
+          <w:rFonts w:ascii="Arial" w:hAnsi="Arial" w:cs="Arial" w:hint="cs"/>
+          <w:rtl/>
+        </w:rPr>
+        <w:t xml:space="preserve">. אנשים ברובם שונים זה מזה באופי ובטעם, ולכן קיים שוני בין הפרמטרים אשר משפיעים על </w:t>
+      </w:r>
+      <w:proofErr w:type="spellStart"/>
+      <w:r>
+        <w:rPr>
+          <w:rFonts w:ascii="Arial" w:hAnsi="Arial" w:cs="Arial" w:hint="cs"/>
+          <w:rtl/>
+        </w:rPr>
+        <w:t>אדם</w:t>
+      </w:r>
+      <w:proofErr w:type="spellEnd"/>
+      <w:r>
+        <w:rPr>
+          <w:rFonts w:ascii="Arial" w:hAnsi="Arial" w:cs="Arial" w:hint="cs"/>
+          <w:rtl/>
+        </w:rPr>
+        <w:t xml:space="preserve"> </w:t>
+      </w:r>
+      <w:proofErr w:type="spellStart"/>
+      <w:r>
+        <w:rPr>
+          <w:rFonts w:ascii="Arial" w:hAnsi="Arial" w:cs="Arial" w:hint="cs"/>
+          <w:rtl/>
+        </w:rPr>
+        <w:t>מסויים</w:t>
+      </w:r>
+      <w:proofErr w:type="spellEnd"/>
+      <w:r>
+        <w:rPr>
+          <w:rFonts w:ascii="Arial" w:hAnsi="Arial" w:cs="Arial" w:hint="cs"/>
+          <w:rtl/>
+        </w:rPr>
+        <w:t xml:space="preserve"> לאמץ חיית מחמד. </w:t>
       </w:r>
       <w:r>
         <w:rPr>
@@ -2861,7 +2980,23 @@
           <w:rFonts w:ascii="Arial" w:hAnsi="Arial" w:cs="Arial" w:hint="cs"/>
           <w:rtl/>
         </w:rPr>
-        <w:t>, גילינו כי אחד האלמטים המשמעותיים ביותר המשפעים על אימוץ הוא תמונה של חיית המחמד (</w:t>
+        <w:t xml:space="preserve">, גילינו כי אחד </w:t>
+      </w:r>
+      <w:proofErr w:type="spellStart"/>
+      <w:r>
+        <w:rPr>
+          <w:rFonts w:ascii="Arial" w:hAnsi="Arial" w:cs="Arial" w:hint="cs"/>
+          <w:rtl/>
+        </w:rPr>
+        <w:t>האלמטים</w:t>
+      </w:r>
+      <w:proofErr w:type="spellEnd"/>
+      <w:r>
+        <w:rPr>
+          <w:rFonts w:ascii="Arial" w:hAnsi="Arial" w:cs="Arial" w:hint="cs"/>
+          <w:rtl/>
+        </w:rPr>
+        <w:t xml:space="preserve"> המשמעותיים ביותר המשפעים על אימוץ הוא תמונה של חיית המחמד (</w:t>
       </w:r>
       <w:hyperlink r:id="rId8" w:history="1">
         <w:r>
@@ -3403,13 +3538,123 @@
           <w:rFonts w:ascii="Arial" w:hAnsi="Arial" w:cs="Arial"/>
           <w:rtl/>
         </w:rPr>
-      </w:pPr>
-      <w:r>
-        <w:rPr>
-          <w:rFonts w:ascii="Arial" w:hAnsi="Arial" w:cs="Arial" w:hint="cs"/>
-          <w:rtl/>
-        </w:rPr>
-        <w:t xml:space="preserve">לא מפורט כיצד נאספו הנתונים אך ניתן לשער בסבירות גבובה כי רובם הוזנו ידנית למערכת מידע של אתר האינטרנט דרך ממשק "הוסספת חיה לאימוץ", מודול שכנראה קיים במערכת המידע, ומאפשר הוספת פרטים שונים המספקים תיאור של החיה המיועדת לאימוץ. אנו מאמינים שהנתונים מאספו בדרך זו כיוון שכאשר נכנסים לפרופיל של "חיה לאימוץ" מתקבלים פרטים על החיה שמורכבים מטבלאות שונות </w:t>
+        <w:pPrChange w:id="2" w:author="Yoav Reisner" w:date="2019-05-05T12:41:00Z">
+          <w:pPr>
+            <w:spacing w:line="360" w:lineRule="auto"/>
+            <w:ind w:left="1080"/>
+            <w:jc w:val="both"/>
+          </w:pPr>
+        </w:pPrChange>
+      </w:pPr>
+      <w:r>
+        <w:rPr>
+          <w:rFonts w:ascii="Arial" w:hAnsi="Arial" w:cs="Arial" w:hint="cs"/>
+          <w:rtl/>
+        </w:rPr>
+        <w:t xml:space="preserve">לא מפורט כיצד נאספו הנתונים אך ניתן לשער בסבירות </w:t>
+      </w:r>
+      <w:del w:id="3" w:author="Yoav Reisner" w:date="2019-05-05T12:39:00Z">
+        <w:r>
+          <w:rPr>
+            <w:rFonts w:ascii="Arial" w:hAnsi="Arial" w:cs="Arial" w:hint="cs"/>
+            <w:rtl/>
+          </w:rPr>
+          <w:delText xml:space="preserve">גבובה </w:delText>
+        </w:r>
+      </w:del>
+      <w:ins w:id="4" w:author="Yoav Reisner" w:date="2019-05-05T12:39:00Z">
+        <w:r>
+          <w:rPr>
+            <w:rFonts w:ascii="Arial" w:hAnsi="Arial" w:cs="Arial" w:hint="cs"/>
+            <w:rtl/>
+          </w:rPr>
+          <w:t>גבו</w:t>
+        </w:r>
+        <w:r>
+          <w:rPr>
+            <w:rFonts w:ascii="Arial" w:hAnsi="Arial" w:cs="Arial" w:hint="cs"/>
+            <w:rtl/>
+          </w:rPr>
+          <w:t>ה</w:t>
+        </w:r>
+        <w:r>
+          <w:rPr>
+            <w:rFonts w:ascii="Arial" w:hAnsi="Arial" w:cs="Arial" w:hint="cs"/>
+            <w:rtl/>
+          </w:rPr>
+          <w:t xml:space="preserve">ה </w:t>
+        </w:r>
+      </w:ins>
+      <w:r>
+        <w:rPr>
+          <w:rFonts w:ascii="Arial" w:hAnsi="Arial" w:cs="Arial" w:hint="cs"/>
+          <w:rtl/>
+        </w:rPr>
+        <w:t>כי רובם הוזנו ידנית למערכת מידע של אתר האינטרנט דרך ממשק "הו</w:t>
+      </w:r>
+      <w:del w:id="5" w:author="Yoav Reisner" w:date="2019-05-05T12:40:00Z">
+        <w:r>
+          <w:rPr>
+            <w:rFonts w:ascii="Arial" w:hAnsi="Arial" w:cs="Arial" w:hint="cs"/>
+            <w:rtl/>
+          </w:rPr>
+          <w:delText>ס</w:delText>
+        </w:r>
+      </w:del>
+      <w:r>
+        <w:rPr>
+          <w:rFonts w:ascii="Arial" w:hAnsi="Arial" w:cs="Arial" w:hint="cs"/>
+          <w:rtl/>
+        </w:rPr>
+        <w:t>ספת חיה לאימוץ", מודול שכנראה קיים במערכת המידע, ומאפשר הוספת פרטים שונים המספקים תיאור של החיה המיועדת לאימוץ</w:t>
+      </w:r>
+      <w:ins w:id="6" w:author="Yoav Reisner" w:date="2019-05-05T12:40:00Z">
+        <w:r>
+          <w:rPr>
+            <w:rFonts w:ascii="Arial" w:hAnsi="Arial" w:cs="Arial" w:hint="cs"/>
+            <w:rtl/>
+          </w:rPr>
+          <w:t xml:space="preserve"> על ידי המוסר</w:t>
+        </w:r>
+      </w:ins>
+      <w:r>
+        <w:rPr>
+          <w:rFonts w:ascii="Arial" w:hAnsi="Arial" w:cs="Arial" w:hint="cs"/>
+          <w:rtl/>
+        </w:rPr>
+        <w:t xml:space="preserve">. אנו מאמינים שהנתונים </w:t>
+      </w:r>
+      <w:del w:id="7" w:author="Yoav Reisner" w:date="2019-05-05T12:40:00Z">
+        <w:r>
+          <w:rPr>
+            <w:rFonts w:ascii="Arial" w:hAnsi="Arial" w:cs="Arial" w:hint="cs"/>
+            <w:rtl/>
+          </w:rPr>
+          <w:delText xml:space="preserve">מאספו </w:delText>
+        </w:r>
+      </w:del>
+      <w:ins w:id="8" w:author="Yoav Reisner" w:date="2019-05-05T12:40:00Z">
+        <w:r>
+          <w:rPr>
+            <w:rFonts w:ascii="Arial" w:hAnsi="Arial" w:cs="Arial" w:hint="cs"/>
+            <w:rtl/>
+          </w:rPr>
+          <w:t>נ</w:t>
+        </w:r>
+        <w:r>
+          <w:rPr>
+            <w:rFonts w:ascii="Arial" w:hAnsi="Arial" w:cs="Arial" w:hint="cs"/>
+            <w:rtl/>
+          </w:rPr>
+          <w:t xml:space="preserve">אספו </w:t>
+        </w:r>
+      </w:ins>
+      <w:r>
+        <w:rPr>
+          <w:rFonts w:ascii="Arial" w:hAnsi="Arial" w:cs="Arial" w:hint="cs"/>
+          <w:rtl/>
+        </w:rPr>
+        <w:t xml:space="preserve">בדרך זו כיוון שכאשר נכנסים לפרופיל של "חיה לאימוץ" מתקבלים פרטים על החיה שמורכבים מטבלאות שונות </w:t>
       </w:r>
       <w:r>
         <w:rPr>
@@ -3418,6 +3663,24 @@
         </w:rPr>
         <w:t>שקיבלנו מבסיס הנתונים. לכן סביר להניח כי קיימת מערכת מידע המאגדת את המידע דרך טבלאות שונות ולא הזנה ידנית של המידע לטבלאות אקסל.</w:t>
       </w:r>
+      <w:ins w:id="9" w:author="Yoav Reisner" w:date="2019-05-05T12:40:00Z">
+        <w:r>
+          <w:rPr>
+            <w:rFonts w:ascii="Arial" w:hAnsi="Arial" w:cs="Arial" w:hint="cs"/>
+            <w:rtl/>
+          </w:rPr>
+          <w:t xml:space="preserve"> לסיכום, ייתכן כי קיימת בעיה באיכות הנתונים מהבחינה שהתגיו</w:t>
+        </w:r>
+      </w:ins>
+      <w:ins w:id="10" w:author="Yoav Reisner" w:date="2019-05-05T12:41:00Z">
+        <w:r>
+          <w:rPr>
+            <w:rFonts w:ascii="Arial" w:hAnsi="Arial" w:cs="Arial" w:hint="cs"/>
+            <w:rtl/>
+          </w:rPr>
+          <w:t xml:space="preserve">ת נעשות על ידי אנשים, ולא מומחים. מצד שני לפחות ניתן לצפות לעקביות שכן כל המידע ממקור אחד והוזן בדרך אחידה. </w:t>
+        </w:r>
+      </w:ins>
     </w:p>
     <w:p>
       <w:pPr>
@@ -3540,8 +3803,17 @@
           <w:rFonts w:hint="cs"/>
           <w:rtl/>
         </w:rPr>
-        <w:t>משתנים קטגוריאלים</w:t>
-      </w:r>
+        <w:t xml:space="preserve">משתנים </w:t>
+      </w:r>
+      <w:proofErr w:type="spellStart"/>
+      <w:r>
+        <w:rPr>
+          <w:rFonts w:hint="cs"/>
+          <w:rtl/>
+        </w:rPr>
+        <w:t>קטגוריאלים</w:t>
+      </w:r>
+      <w:proofErr w:type="spellEnd"/>
     </w:p>
     <w:p/>
     <w:p>
@@ -3566,8 +3838,47 @@
           <w:rFonts w:ascii="Arial" w:hAnsi="Arial" w:cs="Arial" w:hint="cs"/>
           <w:rtl/>
         </w:rPr>
-        <w:t>המשתנים הקאגוריאלים</w:t>
-      </w:r>
+        <w:t xml:space="preserve">המשתנים </w:t>
+      </w:r>
+      <w:del w:id="11" w:author="Yoav Reisner" w:date="2019-05-05T12:41:00Z">
+        <w:r>
+          <w:rPr>
+            <w:rFonts w:ascii="Arial" w:hAnsi="Arial" w:cs="Arial" w:hint="cs"/>
+            <w:rtl/>
+          </w:rPr>
+          <w:delText>הקאגוריאלים</w:delText>
+        </w:r>
+      </w:del>
+      <w:ins w:id="12" w:author="Yoav Reisner" w:date="2019-05-05T12:42:00Z">
+        <w:r>
+          <w:rPr>
+            <w:rFonts w:ascii="Arial" w:hAnsi="Arial" w:cs="Arial" w:hint="cs"/>
+            <w:rtl/>
+          </w:rPr>
+          <w:t>הק</w:t>
+        </w:r>
+        <w:r>
+          <w:rPr>
+            <w:rFonts w:ascii="Arial" w:hAnsi="Arial" w:cs="Arial" w:hint="cs"/>
+            <w:rtl/>
+          </w:rPr>
+          <w:t>ט</w:t>
+        </w:r>
+        <w:r>
+          <w:rPr>
+            <w:rFonts w:ascii="Arial" w:hAnsi="Arial" w:cs="Arial" w:hint="cs"/>
+            <w:rtl/>
+          </w:rPr>
+          <w:t>גוריאליי</w:t>
+        </w:r>
+        <w:r>
+          <w:rPr>
+            <w:rFonts w:ascii="Arial" w:hAnsi="Arial" w:cs="Arial" w:hint="eastAsia"/>
+            <w:rtl/>
+          </w:rPr>
+          <w:t>ם</w:t>
+        </w:r>
+      </w:ins>
       <w:r>
         <w:rPr>
           <w:rFonts w:hint="cs"/>
@@ -3645,13 +3956,28 @@
           <w:rFonts w:ascii="Arial" w:hAnsi="Arial" w:cs="Arial" w:hint="cs"/>
           <w:rtl/>
         </w:rPr>
+        <w:lastRenderedPageBreak/>
         <w:t xml:space="preserve">במשתנים הבאים: </w:t>
       </w:r>
       <w:r>
         <w:rPr>
           <w:rFonts w:ascii="Arial" w:hAnsi="Arial" w:cs="Arial"/>
         </w:rPr>
-        <w:t xml:space="preserve">Gender, Color, FurLength, </w:t>
+        <w:t xml:space="preserve">Gender, Color, </w:t>
+      </w:r>
+      <w:proofErr w:type="spellStart"/>
+      <w:r>
+        <w:rPr>
+          <w:rFonts w:ascii="Arial" w:hAnsi="Arial" w:cs="Arial"/>
+        </w:rPr>
+        <w:t>FurLength</w:t>
+      </w:r>
+      <w:proofErr w:type="spellEnd"/>
+      <w:r>
+        <w:rPr>
+          <w:rFonts w:ascii="Arial" w:hAnsi="Arial" w:cs="Arial"/>
+        </w:rPr>
+        <w:t xml:space="preserve">, </w:t>
       </w:r>
       <w:r>
         <w:rPr>
@@ -3682,7 +4008,6 @@
           <w:rFonts w:ascii="Arial" w:hAnsi="Arial" w:cs="Arial" w:hint="cs"/>
           <w:rtl/>
         </w:rPr>
-        <w:lastRenderedPageBreak/>
         <w:t xml:space="preserve">במשתנה </w:t>
       </w:r>
       <w:r>
@@ -3717,7 +4042,23 @@
           <w:rFonts w:ascii="Arial" w:hAnsi="Arial" w:cs="Arial" w:hint="cs"/>
           <w:rtl/>
         </w:rPr>
-        <w:t xml:space="preserve"> מה שיכול להפיע על החלטת האימוץ</w:t>
+        <w:t xml:space="preserve"> מה שיכול </w:t>
+      </w:r>
+      <w:proofErr w:type="spellStart"/>
+      <w:r>
+        <w:rPr>
+          <w:rFonts w:ascii="Arial" w:hAnsi="Arial" w:cs="Arial" w:hint="cs"/>
+          <w:rtl/>
+        </w:rPr>
+        <w:t>להפיע</w:t>
+      </w:r>
+      <w:proofErr w:type="spellEnd"/>
+      <w:r>
+        <w:rPr>
+          <w:rFonts w:ascii="Arial" w:hAnsi="Arial" w:cs="Arial" w:hint="cs"/>
+          <w:rtl/>
+        </w:rPr>
+        <w:t xml:space="preserve"> על החלטת האימוץ</w:t>
       </w:r>
     </w:p>
     <w:p>
@@ -3793,7 +4134,23 @@
           <w:rFonts w:ascii="Arial" w:hAnsi="Arial" w:cs="Arial" w:hint="cs"/>
           <w:rtl/>
         </w:rPr>
-        <w:t xml:space="preserve"> בולט בכך שכ- 96% החיות הבית מוגדרות במצב בריאותי תקין. לדעתנו נתון זה חשוב כיוון שרוב האנשים לא יאמצו חיות בית הנמצאות בסכנת חיים.</w:t>
+        <w:t xml:space="preserve"> בולט בכך שכ- 96% החיות הבית מוגדרות במצב בריאותי תקין. לדעתנו נתון זה חשוב כיוון שרוב האנשים לא</w:t>
+      </w:r>
+      <w:ins w:id="13" w:author="Yoav Reisner" w:date="2019-05-05T12:43:00Z">
+        <w:r>
+          <w:rPr>
+            <w:rFonts w:ascii="Arial" w:hAnsi="Arial" w:cs="Arial" w:hint="cs"/>
+            <w:rtl/>
+          </w:rPr>
+          <w:t xml:space="preserve"> כנראה</w:t>
+        </w:r>
+      </w:ins>
+      <w:r>
+        <w:rPr>
+          <w:rFonts w:ascii="Arial" w:hAnsi="Arial" w:cs="Arial" w:hint="cs"/>
+          <w:rtl/>
+        </w:rPr>
+        <w:t xml:space="preserve"> יאמצו חיות בית הנמצאות בסכנת חיים.</w:t>
       </w:r>
     </w:p>
     <w:p>
@@ -3890,7 +4247,7 @@
         <w:ind w:left="1080"/>
         <w:jc w:val="both"/>
         <w:rPr>
-          <w:rFonts w:ascii="Arial" w:hAnsi="Arial" w:cs="Arial" w:hint="cs"/>
+          <w:rFonts w:ascii="Arial" w:hAnsi="Arial" w:cs="Arial"/>
           <w:rtl/>
         </w:rPr>
       </w:pPr>
@@ -3917,6 +4274,24 @@
         </w:rPr>
         <w:t xml:space="preserve"> שאינה מופיעה כלל בטבלת הנתונים ולא באתר.</w:t>
       </w:r>
+      <w:ins w:id="14" w:author="Yoav Reisner" w:date="2019-05-05T12:46:00Z">
+        <w:r>
+          <w:rPr>
+            <w:rFonts w:ascii="Arial" w:hAnsi="Arial" w:cs="Arial" w:hint="cs"/>
+            <w:rtl/>
+          </w:rPr>
+          <w:t xml:space="preserve"> מכיוון שישנם מספר רב של מדינות</w:t>
+        </w:r>
+      </w:ins>
+      <w:ins w:id="15" w:author="Yoav Reisner" w:date="2019-05-05T12:47:00Z">
+        <w:r>
+          <w:rPr>
+            <w:rFonts w:ascii="Arial" w:hAnsi="Arial" w:cs="Arial" w:hint="cs"/>
+            <w:rtl/>
+          </w:rPr>
+          <w:t xml:space="preserve"> בעלות מעט תצפיות, בהמשך נחליט כיצד להפוך את המשתנה ליותר רלוונטי. </w:t>
+        </w:r>
+      </w:ins>
     </w:p>
     <w:p>
       <w:pPr>
@@ -3947,13 +4322,37 @@
           <w:rFonts w:ascii="Arial" w:hAnsi="Arial" w:cs="Arial" w:hint="cs"/>
           <w:rtl/>
         </w:rPr>
-        <w:t>במשתנים הרצים בחרנו לעשות היטוגרמות על מנת לקבל ויזואליזציה של התפלגות הנתונים.</w:t>
-      </w:r>
-    </w:p>
-    <w:p>
-      <w:pPr>
-        <w:rPr>
-          <w:rFonts w:hint="cs"/>
+        <w:t>במשתנים הרצים בחרנו לעשות הי</w:t>
+      </w:r>
+      <w:ins w:id="16" w:author="Yoav Reisner" w:date="2019-05-05T12:47:00Z">
+        <w:r>
+          <w:rPr>
+            <w:rFonts w:ascii="Arial" w:hAnsi="Arial" w:cs="Arial" w:hint="cs"/>
+            <w:rtl/>
+          </w:rPr>
+          <w:t>ס</w:t>
+        </w:r>
+      </w:ins>
+      <w:r>
+        <w:rPr>
+          <w:rFonts w:ascii="Arial" w:hAnsi="Arial" w:cs="Arial" w:hint="cs"/>
+          <w:rtl/>
+        </w:rPr>
+        <w:t>טוגרמות על מנת לקבל ויזואליזציה של התפלגות הנתונים.</w:t>
+      </w:r>
+      <w:ins w:id="17" w:author="Yoav Reisner" w:date="2019-05-05T12:47:00Z">
+        <w:r>
+          <w:rPr>
+            <w:rFonts w:ascii="Arial" w:hAnsi="Arial" w:cs="Arial" w:hint="cs"/>
+            <w:rtl/>
+          </w:rPr>
+          <w:t xml:space="preserve"> כלל ההיסטוגרמות מוצגות בנספחים.</w:t>
+        </w:r>
+      </w:ins>
+    </w:p>
+    <w:p>
+      <w:pPr>
+        <w:rPr>
           <w:rtl/>
         </w:rPr>
       </w:pPr>
@@ -3984,6 +4383,7 @@
         </w:rPr>
         <w:t xml:space="preserve"> </w:t>
       </w:r>
+      <w:proofErr w:type="gramStart"/>
       <w:r>
         <w:rPr>
           <w:rFonts w:ascii="Arial" w:hAnsi="Arial" w:cs="Arial"/>
@@ -4007,7 +4407,47 @@
           <w:rFonts w:ascii="Arial" w:hAnsi="Arial" w:cs="Arial" w:hint="cs"/>
           <w:rtl/>
         </w:rPr>
-        <w:t xml:space="preserve"> משתנה זה בעל ערכים גבוהים מאד ואינו תואם לחיי אדם בשנים. לכן אנו משערים כי הנתונים מוצגים בחודשים, כי אחרת למספרים אין הגיון. לאחר יצירת ההיסטוגרמה נראה כי הננתונים בעלי התפלגות מעריכית שלילית. </w:t>
+        <w:t xml:space="preserve"> משתנה</w:t>
+      </w:r>
+      <w:proofErr w:type="gramEnd"/>
+      <w:r>
+        <w:rPr>
+          <w:rFonts w:ascii="Arial" w:hAnsi="Arial" w:cs="Arial" w:hint="cs"/>
+          <w:rtl/>
+        </w:rPr>
+        <w:t xml:space="preserve"> זה בעל ערכים גבוהים מאד ואינו תואם לחיי </w:t>
+      </w:r>
+      <w:proofErr w:type="spellStart"/>
+      <w:r>
+        <w:rPr>
+          <w:rFonts w:ascii="Arial" w:hAnsi="Arial" w:cs="Arial" w:hint="cs"/>
+          <w:rtl/>
+        </w:rPr>
+        <w:t>אדם</w:t>
+      </w:r>
+      <w:proofErr w:type="spellEnd"/>
+      <w:r>
+        <w:rPr>
+          <w:rFonts w:ascii="Arial" w:hAnsi="Arial" w:cs="Arial" w:hint="cs"/>
+          <w:rtl/>
+        </w:rPr>
+        <w:t xml:space="preserve"> בשנים. לכן אנו משערים כי הנתונים מוצגים בחודשים, כי אחרת למספרים אין הגיון. לאחר יצירת ההיסטוגרמה נראה כי הנתונים בעלי התפלגות </w:t>
+      </w:r>
+      <w:proofErr w:type="spellStart"/>
+      <w:r>
+        <w:rPr>
+          <w:rFonts w:ascii="Arial" w:hAnsi="Arial" w:cs="Arial" w:hint="cs"/>
+          <w:rtl/>
+        </w:rPr>
+        <w:t>מעריכית</w:t>
+      </w:r>
+      <w:proofErr w:type="spellEnd"/>
+      <w:r>
+        <w:rPr>
+          <w:rFonts w:ascii="Arial" w:hAnsi="Arial" w:cs="Arial" w:hint="cs"/>
+          <w:rtl/>
+        </w:rPr>
+        <w:t xml:space="preserve"> שלילית. </w:t>
       </w:r>
       <w:r>
         <w:rPr>
@@ -4036,19 +4476,225 @@
           <w:rtl/>
         </w:rPr>
       </w:pPr>
+      <w:del w:id="18" w:author="Yoav Reisner" w:date="2019-05-05T12:51:00Z">
+        <w:r>
+          <w:rPr>
+            <w:rFonts w:ascii="Arial" w:hAnsi="Arial" w:cs="Arial"/>
+            <w:b/>
+            <w:bCs/>
+          </w:rPr>
+          <w:delText>Quality</w:delText>
+        </w:r>
+        <w:r>
+          <w:rPr>
+            <w:rFonts w:ascii="Arial" w:hAnsi="Arial" w:cs="Arial" w:hint="cs"/>
+            <w:b/>
+            <w:bCs/>
+            <w:rtl/>
+          </w:rPr>
+          <w:delText xml:space="preserve"> </w:delText>
+        </w:r>
+      </w:del>
+      <w:ins w:id="19" w:author="Yoav Reisner" w:date="2019-05-05T12:51:00Z">
+        <w:r>
+          <w:rPr>
+            <w:rFonts w:ascii="Arial" w:hAnsi="Arial" w:cs="Arial"/>
+            <w:b/>
+            <w:bCs/>
+          </w:rPr>
+          <w:t>Qua</w:t>
+        </w:r>
+        <w:r>
+          <w:rPr>
+            <w:rFonts w:ascii="Arial" w:hAnsi="Arial" w:cs="Arial"/>
+            <w:b/>
+            <w:bCs/>
+          </w:rPr>
+          <w:t>ntity</w:t>
+        </w:r>
+        <w:r>
+          <w:rPr>
+            <w:rFonts w:ascii="Arial" w:hAnsi="Arial" w:cs="Arial" w:hint="cs"/>
+            <w:b/>
+            <w:bCs/>
+            <w:rtl/>
+          </w:rPr>
+          <w:t xml:space="preserve"> </w:t>
+        </w:r>
+      </w:ins>
       <w:r>
         <w:rPr>
           <w:rFonts w:ascii="Arial" w:hAnsi="Arial" w:cs="Arial"/>
           <w:b/>
           <w:bCs/>
-        </w:rPr>
-        <w:t>Quality</w:t>
-      </w:r>
-      <w:r>
-        <w:rPr>
-          <w:rFonts w:ascii="Arial" w:hAnsi="Arial" w:cs="Arial" w:hint="cs"/>
+          <w:rtl/>
+        </w:rPr>
+        <w:t>–</w:t>
+      </w:r>
+      <w:r>
+        <w:rPr>
+          <w:rFonts w:ascii="Arial" w:hAnsi="Arial" w:cs="Arial" w:hint="cs"/>
+          <w:rtl/>
+        </w:rPr>
+        <w:t xml:space="preserve"> במשתנה זה קיים רוב גדול של ערכי 1</w:t>
+      </w:r>
+      <w:r>
+        <w:rPr>
+          <w:rFonts w:ascii="Arial" w:hAnsi="Arial" w:cs="Arial" w:hint="cs"/>
+          <w:rtl/>
+        </w:rPr>
+        <w:t>. (כ-76%)</w:t>
+      </w:r>
+      <w:r>
+        <w:rPr>
+          <w:rFonts w:ascii="Arial" w:hAnsi="Arial" w:cs="Arial" w:hint="cs"/>
+          <w:rtl/>
+        </w:rPr>
+        <w:t>.</w:t>
+      </w:r>
+      <w:r>
+        <w:rPr>
+          <w:rFonts w:ascii="Arial" w:hAnsi="Arial" w:cs="Arial" w:hint="cs"/>
+          <w:rtl/>
+        </w:rPr>
+        <w:t xml:space="preserve"> ניתן להסיק כי רוב החיות המיועדות לאימוץ באתר הינן פרטים המגיעים ביחידים.</w:t>
+      </w:r>
+      <w:r>
+        <w:rPr>
+          <w:rFonts w:ascii="Arial" w:hAnsi="Arial" w:cs="Arial" w:hint="cs"/>
+          <w:rtl/>
+        </w:rPr>
+        <w:t xml:space="preserve"> גם כאן נראה כי הנתונים בעלי התפלגות </w:t>
+      </w:r>
+      <w:proofErr w:type="spellStart"/>
+      <w:r>
+        <w:rPr>
+          <w:rFonts w:ascii="Arial" w:hAnsi="Arial" w:cs="Arial" w:hint="cs"/>
+          <w:rtl/>
+        </w:rPr>
+        <w:t>מעריכית</w:t>
+      </w:r>
+      <w:proofErr w:type="spellEnd"/>
+      <w:r>
+        <w:rPr>
+          <w:rFonts w:ascii="Arial" w:hAnsi="Arial" w:cs="Arial" w:hint="cs"/>
+          <w:rtl/>
+        </w:rPr>
+        <w:t xml:space="preserve"> שלילית.</w:t>
+      </w:r>
+      <w:ins w:id="20" w:author="Yoav Reisner" w:date="2019-05-05T12:51:00Z">
+        <w:r>
+          <w:rPr>
+            <w:rFonts w:ascii="Arial" w:hAnsi="Arial" w:cs="Arial" w:hint="cs"/>
+            <w:rtl/>
+          </w:rPr>
+          <w:t xml:space="preserve"> </w:t>
+        </w:r>
+        <w:r>
+          <w:rPr>
+            <w:rFonts w:ascii="Arial" w:hAnsi="Arial" w:cs="Arial" w:hint="cs"/>
+            <w:highlight w:val="yellow"/>
+            <w:rtl/>
+            <w:rPrChange w:id="21" w:author="Yoav Reisner" w:date="2019-05-05T12:58:00Z">
+              <w:rPr>
+                <w:rFonts w:ascii="Arial" w:hAnsi="Arial" w:cs="Arial" w:hint="cs"/>
+                <w:rtl/>
+              </w:rPr>
+            </w:rPrChange>
+          </w:rPr>
+          <w:t xml:space="preserve">ייתכן כי מתוך מחשבה עסקית גם משתנה זה יהפוך למשתנה בינארי המפריד בין </w:t>
+        </w:r>
+      </w:ins>
+      <w:ins w:id="22" w:author="Yoav Reisner" w:date="2019-05-05T12:52:00Z">
+        <w:r>
+          <w:rPr>
+            <w:rFonts w:ascii="Arial" w:hAnsi="Arial" w:cs="Arial" w:hint="cs"/>
+            <w:highlight w:val="yellow"/>
+            <w:rtl/>
+            <w:rPrChange w:id="23" w:author="Yoav Reisner" w:date="2019-05-05T12:58:00Z">
+              <w:rPr>
+                <w:rFonts w:ascii="Arial" w:hAnsi="Arial" w:cs="Arial" w:hint="cs"/>
+                <w:rtl/>
+              </w:rPr>
+            </w:rPrChange>
+          </w:rPr>
+          <w:t>מקרים בהם נמסרת חיה לבדה לאימוץ, אל מול מקרים בהם נמסרים מס' חיות יחדיו. זאת מכיוון שישנן קטגוריות</w:t>
+        </w:r>
+      </w:ins>
+      <w:ins w:id="24" w:author="Yoav Reisner" w:date="2019-05-05T12:53:00Z">
+        <w:r>
+          <w:rPr>
+            <w:rFonts w:ascii="Arial" w:hAnsi="Arial" w:cs="Arial" w:hint="cs"/>
+            <w:highlight w:val="yellow"/>
+            <w:rtl/>
+            <w:rPrChange w:id="25" w:author="Yoav Reisner" w:date="2019-05-05T12:58:00Z">
+              <w:rPr>
+                <w:rFonts w:ascii="Arial" w:hAnsi="Arial" w:cs="Arial" w:hint="cs"/>
+                <w:rtl/>
+              </w:rPr>
+            </w:rPrChange>
+          </w:rPr>
+          <w:t xml:space="preserve"> מאוד דלות וישנו היגיון עסקי בכך שיהיה הבדל בין "אימוץ יחידים" ל"אימוץ רבים" ונרצה לתפוס הבדל זה</w:t>
+        </w:r>
+      </w:ins>
+      <w:ins w:id="26" w:author="Yoav Reisner" w:date="2019-05-05T12:58:00Z">
+        <w:r>
+          <w:rPr>
+            <w:rFonts w:ascii="Arial" w:hAnsi="Arial" w:cs="Arial" w:hint="cs"/>
+            <w:rtl/>
+          </w:rPr>
+          <w:t>. (יעבור לסעיף הבא)</w:t>
+        </w:r>
+      </w:ins>
+      <w:del w:id="27" w:author="Yoav Reisner" w:date="2019-05-05T12:51:00Z">
+        <w:r>
+          <w:rPr>
+            <w:rFonts w:ascii="Arial" w:hAnsi="Arial" w:cs="Arial" w:hint="cs"/>
+            <w:rtl/>
+          </w:rPr>
+          <w:delText xml:space="preserve"> </w:delText>
+        </w:r>
+        <w:r>
+          <w:rPr>
+            <w:rFonts w:ascii="Arial" w:hAnsi="Arial" w:cs="Arial" w:hint="cs"/>
+            <w:highlight w:val="yellow"/>
+            <w:rtl/>
+          </w:rPr>
+          <w:delText>מה יש להוסיף כאן?</w:delText>
+        </w:r>
+      </w:del>
+    </w:p>
+    <w:p>
+      <w:pPr>
+        <w:spacing w:line="360" w:lineRule="auto"/>
+        <w:jc w:val="both"/>
+        <w:rPr>
+          <w:rFonts w:ascii="Arial" w:hAnsi="Arial" w:cs="Arial"/>
+          <w:rtl/>
+        </w:rPr>
+      </w:pPr>
+    </w:p>
+    <w:p>
+      <w:pPr>
+        <w:spacing w:line="360" w:lineRule="auto"/>
+        <w:jc w:val="both"/>
+        <w:rPr>
+          <w:rFonts w:ascii="Arial" w:hAnsi="Arial" w:cs="Arial" w:hint="cs"/>
+          <w:rtl/>
+        </w:rPr>
+      </w:pPr>
+      <w:r>
+        <w:rPr>
+          <w:rFonts w:ascii="Arial" w:hAnsi="Arial" w:cs="Arial"/>
           <w:b/>
           <w:bCs/>
+        </w:rPr>
+        <w:lastRenderedPageBreak/>
+        <w:t>Fee</w:t>
+      </w:r>
+      <w:r>
+        <w:rPr>
+          <w:rFonts w:ascii="Arial" w:hAnsi="Arial" w:cs="Arial" w:hint="cs"/>
           <w:rtl/>
         </w:rPr>
         <w:t xml:space="preserve"> </w:t>
@@ -4067,44 +4713,56 @@
           <w:rFonts w:ascii="Arial" w:hAnsi="Arial" w:cs="Arial" w:hint="cs"/>
           <w:rtl/>
         </w:rPr>
-        <w:t xml:space="preserve"> במשתנה זה קיים רוב גדול של ערכי 1</w:t>
-      </w:r>
-      <w:r>
-        <w:rPr>
-          <w:rFonts w:ascii="Arial" w:hAnsi="Arial" w:cs="Arial" w:hint="cs"/>
-          <w:rtl/>
-        </w:rPr>
-        <w:t>. (כ-76%)</w:t>
-      </w:r>
-      <w:r>
-        <w:rPr>
-          <w:rFonts w:ascii="Arial" w:hAnsi="Arial" w:cs="Arial" w:hint="cs"/>
-          <w:rtl/>
-        </w:rPr>
-        <w:t>.</w:t>
-      </w:r>
-      <w:r>
-        <w:rPr>
-          <w:rFonts w:ascii="Arial" w:hAnsi="Arial" w:cs="Arial" w:hint="cs"/>
-          <w:rtl/>
-        </w:rPr>
-        <w:t xml:space="preserve"> ניתן להסיק כי רוב החיות המיועדות לאימוץ באתר הינן פרטים המגיעים ביחידים.</w:t>
-      </w:r>
-      <w:r>
-        <w:rPr>
-          <w:rFonts w:ascii="Arial" w:hAnsi="Arial" w:cs="Arial" w:hint="cs"/>
-          <w:rtl/>
-        </w:rPr>
-        <w:t xml:space="preserve"> גם כאן נראה כי הנתונים בעלי התפלגות מעריכית שלילית. </w:t>
-      </w:r>
-      <w:r>
-        <w:rPr>
-          <w:rFonts w:ascii="Arial" w:hAnsi="Arial" w:cs="Arial" w:hint="cs"/>
-          <w:highlight w:val="yellow"/>
-          <w:rtl/>
-        </w:rPr>
-        <w:t>מה יש להוסיף כאן?</w:t>
-      </w:r>
+        <w:t xml:space="preserve"> משתנה המעיד על עלות עבור האימוץ. קיימת </w:t>
+      </w:r>
+      <w:proofErr w:type="spellStart"/>
+      <w:r>
+        <w:rPr>
+          <w:rFonts w:ascii="Arial" w:hAnsi="Arial" w:cs="Arial" w:hint="cs"/>
+          <w:rtl/>
+        </w:rPr>
+        <w:t>בעייה</w:t>
+      </w:r>
+      <w:proofErr w:type="spellEnd"/>
+      <w:r>
+        <w:rPr>
+          <w:rFonts w:ascii="Arial" w:hAnsi="Arial" w:cs="Arial" w:hint="cs"/>
+          <w:rtl/>
+        </w:rPr>
+        <w:t xml:space="preserve"> בהערכת משתנה זה. כ-84.1% מהתצפיות בעלי ערך 0, וכ- 94.2% מתחת לערך 100. במצב הנוכחי לא נראה כי משתנה זה יכול לעזור לנו</w:t>
+      </w:r>
+      <w:del w:id="28" w:author="Yoav Reisner" w:date="2019-05-05T12:56:00Z">
+        <w:r>
+          <w:rPr>
+            <w:rFonts w:ascii="Arial" w:hAnsi="Arial" w:cs="Arial" w:hint="cs"/>
+            <w:rtl/>
+          </w:rPr>
+          <w:delText xml:space="preserve"> במצבו הנוכחי</w:delText>
+        </w:r>
+      </w:del>
+      <w:r>
+        <w:rPr>
+          <w:rFonts w:ascii="Arial" w:hAnsi="Arial" w:cs="Arial" w:hint="cs"/>
+          <w:rtl/>
+        </w:rPr>
+        <w:t xml:space="preserve">. </w:t>
+      </w:r>
+      <w:del w:id="29" w:author="Yoav Reisner" w:date="2019-05-05T12:57:00Z">
+        <w:r>
+          <w:rPr>
+            <w:rFonts w:ascii="Arial" w:hAnsi="Arial" w:cs="Arial" w:hint="cs"/>
+            <w:rtl/>
+          </w:rPr>
+          <w:delText>אך ניתן ללמוד כי רוב האנשים מאמים חיות מחמד ללא תשלום עבורן וכמעט כולם לא משלמים סכום העולה על 100</w:delText>
+        </w:r>
+        <w:r>
+          <w:rPr>
+            <w:rFonts w:ascii="Arial" w:hAnsi="Arial" w:cs="Arial" w:hint="cs"/>
+            <w:rtl/>
+          </w:rPr>
+          <w:delText xml:space="preserve"> (בערך המטבע המקומי)</w:delText>
+        </w:r>
+      </w:del>
     </w:p>
     <w:p>
       <w:pPr>
@@ -4131,168 +4789,101 @@
           <w:b/>
           <w:bCs/>
         </w:rPr>
-        <w:t>Fee</w:t>
-      </w:r>
-      <w:r>
-        <w:rPr>
-          <w:rFonts w:ascii="Arial" w:hAnsi="Arial" w:cs="Arial" w:hint="cs"/>
-          <w:rtl/>
-        </w:rPr>
-        <w:t xml:space="preserve"> </w:t>
-      </w:r>
-      <w:r>
-        <w:rPr>
-          <w:rFonts w:ascii="Arial" w:hAnsi="Arial" w:cs="Arial"/>
+        <w:t>Video Amount</w:t>
+      </w:r>
+      <w:r>
+        <w:rPr>
+          <w:rFonts w:ascii="Arial" w:hAnsi="Arial" w:cs="Arial" w:hint="cs"/>
           <w:b/>
           <w:bCs/>
           <w:rtl/>
         </w:rPr>
-        <w:t>–</w:t>
-      </w:r>
-      <w:r>
-        <w:rPr>
-          <w:rFonts w:ascii="Arial" w:hAnsi="Arial" w:cs="Arial" w:hint="cs"/>
-          <w:rtl/>
-        </w:rPr>
-        <w:t xml:space="preserve"> משתנה המעיד על עלות עבור האימוץ. קיימת בעייה בהערכת משתנה זה. כ-84.1% מהתצפיות בעלי ערך 0, וכ- 94.2% מתחת לערך 100. במצב הנוכחי לא נראה כי משתנה זה יכול לעזור לנו במצבו הנוכחי. אך ניתן ללמוד כי רוב האנשים מאמים חיות מחמד ללא תשלום עבורן וכמעט כולם לא משלמים סכום העולה על 100</w:t>
-      </w:r>
-      <w:r>
-        <w:rPr>
-          <w:rFonts w:ascii="Arial" w:hAnsi="Arial" w:cs="Arial" w:hint="cs"/>
-          <w:rtl/>
-        </w:rPr>
-        <w:t xml:space="preserve"> (בערך</w:t>
-      </w:r>
-      <w:bookmarkStart w:id="0" w:name="_GoBack"/>
-      <w:bookmarkEnd w:id="0"/>
-      <w:r>
-        <w:rPr>
-          <w:rFonts w:ascii="Arial" w:hAnsi="Arial" w:cs="Arial" w:hint="cs"/>
-          <w:rtl/>
-        </w:rPr>
-        <w:t xml:space="preserve"> המטבע המקומי)</w:t>
-      </w:r>
-    </w:p>
-    <w:p>
-      <w:pPr>
-        <w:spacing w:line="360" w:lineRule="auto"/>
-        <w:jc w:val="both"/>
-        <w:rPr>
-          <w:rFonts w:ascii="Arial" w:hAnsi="Arial" w:cs="Arial"/>
-          <w:rtl/>
-        </w:rPr>
-      </w:pPr>
-    </w:p>
-    <w:p>
-      <w:pPr>
-        <w:spacing w:line="360" w:lineRule="auto"/>
-        <w:jc w:val="both"/>
-        <w:rPr>
-          <w:rFonts w:ascii="Arial" w:hAnsi="Arial" w:cs="Arial"/>
-          <w:rtl/>
-        </w:rPr>
-      </w:pPr>
+        <w:t xml:space="preserve"> </w:t>
+      </w:r>
       <w:r>
         <w:rPr>
           <w:rFonts w:ascii="Arial" w:hAnsi="Arial" w:cs="Arial"/>
           <w:b/>
           <w:bCs/>
-        </w:rPr>
-        <w:t>Video Amount</w:t>
-      </w:r>
-      <w:r>
-        <w:rPr>
-          <w:rFonts w:ascii="Arial" w:hAnsi="Arial" w:cs="Arial" w:hint="cs"/>
+          <w:rtl/>
+        </w:rPr>
+        <w:t>–</w:t>
+      </w:r>
+      <w:r>
+        <w:rPr>
+          <w:rFonts w:ascii="Arial" w:hAnsi="Arial" w:cs="Arial" w:hint="cs"/>
+          <w:rtl/>
+        </w:rPr>
+        <w:t xml:space="preserve"> במשתנה זה מצאנו כי 96% מבעלי החיים באתר ללא אף סרטון וידאו. עקב כך, רצינו לראות כמה מבעלי החיים באמת מאומצים תוך שלושה חודשים. כלומר בעלי סרטון וידאו וערך מטרה </w:t>
+      </w:r>
+      <w:r>
+        <w:rPr>
+          <w:rFonts w:ascii="Arial" w:hAnsi="Arial" w:cs="Arial" w:hint="cs"/>
+        </w:rPr>
+        <w:t>Y</w:t>
+      </w:r>
+      <w:r>
+        <w:rPr>
+          <w:rFonts w:ascii="Arial" w:hAnsi="Arial" w:cs="Arial" w:hint="cs"/>
+          <w:rtl/>
+        </w:rPr>
+        <w:t xml:space="preserve"> 1 או 0. קיבלנו כי רק 2.5% החיות המחמד אומצו ולכן אנו חושבים כי אנשים לא בוחרים האם לאמץ חיה או לא על סמך הקיום של סרטון וידאו.</w:t>
+      </w:r>
+    </w:p>
+    <w:p>
+      <w:pPr>
+        <w:spacing w:line="360" w:lineRule="auto"/>
+        <w:jc w:val="both"/>
+        <w:rPr>
+          <w:rFonts w:ascii="Arial" w:hAnsi="Arial" w:cs="Arial"/>
+          <w:rtl/>
+        </w:rPr>
+      </w:pPr>
+    </w:p>
+    <w:p>
+      <w:pPr>
+        <w:spacing w:line="360" w:lineRule="auto"/>
+        <w:jc w:val="both"/>
+        <w:rPr>
+          <w:rFonts w:ascii="Arial" w:hAnsi="Arial" w:cs="Arial"/>
+          <w:rtl/>
+        </w:rPr>
+      </w:pPr>
+      <w:r>
+        <w:rPr>
+          <w:rFonts w:ascii="Arial" w:hAnsi="Arial" w:cs="Arial"/>
           <w:b/>
           <w:bCs/>
-          <w:rtl/>
-        </w:rPr>
-        <w:t xml:space="preserve"> </w:t>
-      </w:r>
-      <w:r>
-        <w:rPr>
-          <w:rFonts w:ascii="Arial" w:hAnsi="Arial" w:cs="Arial"/>
+        </w:rPr>
+        <w:t>Photo Amount</w:t>
+      </w:r>
+      <w:r>
+        <w:rPr>
+          <w:rFonts w:ascii="Arial" w:hAnsi="Arial" w:cs="Arial" w:hint="cs"/>
           <w:b/>
           <w:bCs/>
           <w:rtl/>
         </w:rPr>
-        <w:t>–</w:t>
-      </w:r>
-      <w:r>
-        <w:rPr>
-          <w:rFonts w:ascii="Arial" w:hAnsi="Arial" w:cs="Arial" w:hint="cs"/>
-          <w:rtl/>
-        </w:rPr>
-        <w:t xml:space="preserve"> במשתנה זה מצאנו כי 96% מבעלי החיים באתר ללא אף סרטון וידאו. עקב כך, רצינו לראות כמה מבעלי החיים באמת מאומצים תוך שלושה חודשים. כלומר בעלי סרטון וידאו וערך מטרה </w:t>
-      </w:r>
-      <w:r>
-        <w:rPr>
-          <w:rFonts w:ascii="Arial" w:hAnsi="Arial" w:cs="Arial" w:hint="cs"/>
-        </w:rPr>
-        <w:t>Y</w:t>
-      </w:r>
-      <w:r>
-        <w:rPr>
-          <w:rFonts w:ascii="Arial" w:hAnsi="Arial" w:cs="Arial" w:hint="cs"/>
-          <w:rtl/>
-        </w:rPr>
-        <w:t xml:space="preserve"> 1 או 0. קיבלנו כי רק 2.5% החיות המחמד אומצו ולכן אנו חושבים כי אנשים לא בוחרים האם לאמץ חיה או לא על סמך הקיום של סרטון וידאו.</w:t>
-      </w:r>
-    </w:p>
-    <w:p>
-      <w:pPr>
-        <w:spacing w:line="360" w:lineRule="auto"/>
-        <w:jc w:val="both"/>
-        <w:rPr>
-          <w:rFonts w:ascii="Arial" w:hAnsi="Arial" w:cs="Arial"/>
-          <w:rtl/>
-        </w:rPr>
-      </w:pPr>
-    </w:p>
-    <w:p>
-      <w:pPr>
-        <w:spacing w:line="360" w:lineRule="auto"/>
-        <w:jc w:val="both"/>
-        <w:rPr>
-          <w:rFonts w:ascii="Arial" w:hAnsi="Arial" w:cs="Arial" w:hint="cs"/>
-          <w:rtl/>
-        </w:rPr>
-      </w:pPr>
+        <w:t xml:space="preserve"> </w:t>
+      </w:r>
       <w:r>
         <w:rPr>
           <w:rFonts w:ascii="Arial" w:hAnsi="Arial" w:cs="Arial"/>
           <w:b/>
           <w:bCs/>
-        </w:rPr>
-        <w:t>Photo Amount</w:t>
-      </w:r>
-      <w:r>
-        <w:rPr>
-          <w:rFonts w:ascii="Arial" w:hAnsi="Arial" w:cs="Arial" w:hint="cs"/>
-          <w:b/>
-          <w:bCs/>
+          <w:rtl/>
+        </w:rPr>
+        <w:t>–</w:t>
+      </w:r>
+      <w:r>
+        <w:rPr>
+          <w:rFonts w:ascii="Arial" w:hAnsi="Arial" w:cs="Arial" w:hint="cs"/>
           <w:rtl/>
         </w:rPr>
         <w:t xml:space="preserve"> </w:t>
       </w:r>
       <w:r>
         <w:rPr>
-          <w:rFonts w:ascii="Arial" w:hAnsi="Arial" w:cs="Arial"/>
-          <w:b/>
-          <w:bCs/>
-          <w:rtl/>
-        </w:rPr>
-        <w:t>–</w:t>
-      </w:r>
-      <w:r>
-        <w:rPr>
-          <w:rFonts w:ascii="Arial" w:hAnsi="Arial" w:cs="Arial" w:hint="cs"/>
-          <w:rtl/>
-        </w:rPr>
-        <w:t xml:space="preserve"> </w:t>
-      </w:r>
-      <w:r>
-        <w:rPr>
           <w:rFonts w:ascii="Arial" w:hAnsi="Arial" w:cs="Arial" w:hint="cs"/>
           <w:rtl/>
         </w:rPr>
@@ -4304,19 +4895,341 @@
         <w:spacing w:line="360" w:lineRule="auto"/>
         <w:jc w:val="both"/>
         <w:rPr>
-          <w:rFonts w:ascii="Arial" w:hAnsi="Arial" w:cs="Arial"/>
-          <w:rtl/>
-        </w:rPr>
-      </w:pPr>
-    </w:p>
-    <w:p>
-      <w:pPr>
-        <w:spacing w:line="360" w:lineRule="auto"/>
-        <w:jc w:val="both"/>
-        <w:rPr>
-          <w:rFonts w:ascii="Arial" w:hAnsi="Arial" w:cs="Arial" w:hint="cs"/>
-          <w:rtl/>
-        </w:rPr>
+          <w:del w:id="30" w:author="Yoav Reisner" w:date="2019-05-05T13:10:00Z"/>
+          <w:rFonts w:ascii="Arial" w:hAnsi="Arial" w:cs="Arial"/>
+          <w:rtl/>
+        </w:rPr>
+      </w:pPr>
+    </w:p>
+    <w:p>
+      <w:pPr>
+        <w:spacing w:line="360" w:lineRule="auto"/>
+        <w:jc w:val="both"/>
+        <w:rPr>
+          <w:rFonts w:ascii="Arial" w:hAnsi="Arial" w:cs="Arial"/>
+          <w:rtl/>
+        </w:rPr>
+      </w:pPr>
+    </w:p>
+    <w:p>
+      <w:pPr>
+        <w:spacing w:line="360" w:lineRule="auto"/>
+        <w:jc w:val="both"/>
+        <w:rPr>
+          <w:del w:id="31" w:author="Yoav Reisner" w:date="2019-05-05T12:59:00Z"/>
+          <w:rFonts w:ascii="Arial" w:hAnsi="Arial" w:cs="Arial"/>
+          <w:rtl/>
+        </w:rPr>
+        <w:pPrChange w:id="32" w:author="Yoav Reisner" w:date="2019-05-05T12:59:00Z">
+          <w:pPr>
+            <w:spacing w:line="360" w:lineRule="auto"/>
+            <w:ind w:left="1080"/>
+            <w:jc w:val="both"/>
+          </w:pPr>
+        </w:pPrChange>
+      </w:pPr>
+      <w:ins w:id="33" w:author="Yoav Reisner" w:date="2019-05-05T12:59:00Z">
+        <w:r>
+          <w:rPr>
+            <w:rFonts w:ascii="Arial" w:hAnsi="Arial" w:cs="Arial" w:hint="cs"/>
+            <w:rtl/>
+          </w:rPr>
+          <w:t xml:space="preserve">כפי שניתן לראות, מרבית המשתנים אינם מאוזנים. עם זאת, לעתים הדבר כך דווקא כיוון שמייצג את המציאות. למשל, </w:t>
+        </w:r>
+      </w:ins>
+    </w:p>
+    <w:p>
+      <w:pPr>
+        <w:spacing w:line="360" w:lineRule="auto"/>
+        <w:jc w:val="both"/>
+        <w:rPr>
+          <w:del w:id="34" w:author="Yoav Reisner" w:date="2019-05-05T12:59:00Z"/>
+          <w:rFonts w:ascii="Arial" w:hAnsi="Arial" w:cs="Arial"/>
+          <w:rtl/>
+        </w:rPr>
+        <w:pPrChange w:id="35" w:author="Yoav Reisner" w:date="2019-05-05T12:59:00Z">
+          <w:pPr>
+            <w:spacing w:line="360" w:lineRule="auto"/>
+            <w:ind w:left="1080"/>
+            <w:jc w:val="both"/>
+          </w:pPr>
+        </w:pPrChange>
+      </w:pPr>
+    </w:p>
+    <w:p>
+      <w:pPr>
+        <w:spacing w:line="360" w:lineRule="auto"/>
+        <w:jc w:val="both"/>
+        <w:rPr>
+          <w:del w:id="36" w:author="Yoav Reisner" w:date="2019-05-05T12:59:00Z"/>
+          <w:rFonts w:ascii="Arial" w:hAnsi="Arial" w:cs="Arial"/>
+          <w:rtl/>
+        </w:rPr>
+        <w:pPrChange w:id="37" w:author="Yoav Reisner" w:date="2019-05-05T12:59:00Z">
+          <w:pPr>
+            <w:spacing w:line="360" w:lineRule="auto"/>
+            <w:ind w:left="1080"/>
+            <w:jc w:val="both"/>
+          </w:pPr>
+        </w:pPrChange>
+      </w:pPr>
+    </w:p>
+    <w:p>
+      <w:pPr>
+        <w:spacing w:line="360" w:lineRule="auto"/>
+        <w:jc w:val="both"/>
+        <w:rPr>
+          <w:del w:id="38" w:author="Yoav Reisner" w:date="2019-05-05T12:59:00Z"/>
+          <w:rFonts w:ascii="Arial" w:hAnsi="Arial" w:cs="Arial"/>
+          <w:rtl/>
+        </w:rPr>
+        <w:pPrChange w:id="39" w:author="Yoav Reisner" w:date="2019-05-05T12:59:00Z">
+          <w:pPr>
+            <w:spacing w:line="360" w:lineRule="auto"/>
+            <w:ind w:left="1080"/>
+            <w:jc w:val="both"/>
+          </w:pPr>
+        </w:pPrChange>
+      </w:pPr>
+    </w:p>
+    <w:p>
+      <w:pPr>
+        <w:spacing w:line="360" w:lineRule="auto"/>
+        <w:jc w:val="both"/>
+        <w:rPr>
+          <w:del w:id="40" w:author="Yoav Reisner" w:date="2019-05-05T12:59:00Z"/>
+          <w:rFonts w:ascii="Arial" w:hAnsi="Arial" w:cs="Arial"/>
+          <w:rtl/>
+        </w:rPr>
+        <w:pPrChange w:id="41" w:author="Yoav Reisner" w:date="2019-05-05T12:59:00Z">
+          <w:pPr>
+            <w:spacing w:line="360" w:lineRule="auto"/>
+            <w:ind w:left="1080"/>
+            <w:jc w:val="both"/>
+          </w:pPr>
+        </w:pPrChange>
+      </w:pPr>
+    </w:p>
+    <w:p>
+      <w:pPr>
+        <w:spacing w:line="360" w:lineRule="auto"/>
+        <w:jc w:val="both"/>
+        <w:rPr>
+          <w:del w:id="42" w:author="Yoav Reisner" w:date="2019-05-05T12:59:00Z"/>
+          <w:rFonts w:ascii="Arial" w:hAnsi="Arial" w:cs="Arial"/>
+          <w:rtl/>
+        </w:rPr>
+        <w:pPrChange w:id="43" w:author="Yoav Reisner" w:date="2019-05-05T12:59:00Z">
+          <w:pPr>
+            <w:spacing w:line="360" w:lineRule="auto"/>
+            <w:ind w:left="1080"/>
+            <w:jc w:val="both"/>
+          </w:pPr>
+        </w:pPrChange>
+      </w:pPr>
+    </w:p>
+    <w:p>
+      <w:pPr>
+        <w:spacing w:line="360" w:lineRule="auto"/>
+        <w:jc w:val="both"/>
+        <w:rPr>
+          <w:del w:id="44" w:author="Yoav Reisner" w:date="2019-05-05T12:59:00Z"/>
+          <w:rFonts w:ascii="Arial" w:hAnsi="Arial" w:cs="Arial"/>
+          <w:rtl/>
+        </w:rPr>
+        <w:pPrChange w:id="45" w:author="Yoav Reisner" w:date="2019-05-05T12:59:00Z">
+          <w:pPr>
+            <w:spacing w:line="360" w:lineRule="auto"/>
+            <w:ind w:left="1080"/>
+            <w:jc w:val="both"/>
+          </w:pPr>
+        </w:pPrChange>
+      </w:pPr>
+    </w:p>
+    <w:p>
+      <w:pPr>
+        <w:spacing w:line="360" w:lineRule="auto"/>
+        <w:jc w:val="both"/>
+        <w:rPr>
+          <w:del w:id="46" w:author="Yoav Reisner" w:date="2019-05-05T12:59:00Z"/>
+          <w:rFonts w:ascii="Arial" w:hAnsi="Arial" w:cs="Arial"/>
+          <w:rtl/>
+        </w:rPr>
+        <w:pPrChange w:id="47" w:author="Yoav Reisner" w:date="2019-05-05T12:59:00Z">
+          <w:pPr>
+            <w:spacing w:line="360" w:lineRule="auto"/>
+            <w:ind w:left="1080"/>
+            <w:jc w:val="both"/>
+          </w:pPr>
+        </w:pPrChange>
+      </w:pPr>
+    </w:p>
+    <w:p>
+      <w:pPr>
+        <w:spacing w:line="360" w:lineRule="auto"/>
+        <w:jc w:val="both"/>
+        <w:rPr>
+          <w:ins w:id="48" w:author="Yoav Reisner" w:date="2019-05-05T13:10:00Z"/>
+          <w:rFonts w:ascii="Arial" w:hAnsi="Arial" w:cs="Arial"/>
+          <w:rtl/>
+        </w:rPr>
+      </w:pPr>
+      <w:del w:id="49" w:author="Yoav Reisner" w:date="2019-05-05T13:00:00Z">
+        <w:r>
+          <w:rPr>
+            <w:rFonts w:ascii="Arial" w:hAnsi="Arial" w:cs="Arial" w:hint="cs"/>
+            <w:rtl/>
+          </w:rPr>
+          <w:delText xml:space="preserve">תוצאות משתנה המטרה שלנו הפתיע אותנו, </w:delText>
+        </w:r>
+      </w:del>
+      <w:r>
+        <w:rPr>
+          <w:rFonts w:ascii="Arial" w:hAnsi="Arial" w:cs="Arial" w:hint="cs"/>
+          <w:rtl/>
+        </w:rPr>
+        <w:t xml:space="preserve">רק כ-4% מהחיות מאומצות באותו יום </w:t>
+      </w:r>
+      <w:del w:id="50" w:author="Yoav Reisner" w:date="2019-05-05T12:59:00Z">
+        <w:r>
+          <w:rPr>
+            <w:rFonts w:ascii="Arial" w:hAnsi="Arial" w:cs="Arial" w:hint="cs"/>
+            <w:rtl/>
+          </w:rPr>
+          <w:delText xml:space="preserve">שהתעניינו </w:delText>
+        </w:r>
+      </w:del>
+      <w:ins w:id="51" w:author="Yoav Reisner" w:date="2019-05-05T12:59:00Z">
+        <w:r>
+          <w:rPr>
+            <w:rFonts w:ascii="Arial" w:hAnsi="Arial" w:cs="Arial" w:hint="cs"/>
+            <w:rtl/>
+          </w:rPr>
+          <w:t>שה</w:t>
+        </w:r>
+        <w:r>
+          <w:rPr>
+            <w:rFonts w:ascii="Arial" w:hAnsi="Arial" w:cs="Arial" w:hint="cs"/>
+            <w:rtl/>
+          </w:rPr>
+          <w:t>ועלו</w:t>
+        </w:r>
+      </w:ins>
+      <w:del w:id="52" w:author="Yoav Reisner" w:date="2019-05-05T12:59:00Z">
+        <w:r>
+          <w:rPr>
+            <w:rFonts w:ascii="Arial" w:hAnsi="Arial" w:cs="Arial" w:hint="cs"/>
+            <w:rtl/>
+          </w:rPr>
+          <w:delText>בהן</w:delText>
+        </w:r>
+      </w:del>
+      <w:r>
+        <w:rPr>
+          <w:rFonts w:ascii="Arial" w:hAnsi="Arial" w:cs="Arial" w:hint="cs"/>
+          <w:rtl/>
+        </w:rPr>
+        <w:t xml:space="preserve">. </w:t>
+      </w:r>
+      <w:ins w:id="53" w:author="Yoav Reisner" w:date="2019-05-05T13:00:00Z">
+        <w:r>
+          <w:rPr>
+            <w:rFonts w:ascii="Arial" w:hAnsi="Arial" w:cs="Arial" w:hint="cs"/>
+            <w:rtl/>
+          </w:rPr>
+          <w:t xml:space="preserve">יש בכך הגיון כיוון שכנראה נדיר שחיה מאומצת כל כך מהר. </w:t>
+        </w:r>
+      </w:ins>
+      <w:ins w:id="54" w:author="Yoav Reisner" w:date="2019-05-05T13:09:00Z">
+        <w:r>
+          <w:rPr>
+            <w:rFonts w:ascii="Arial" w:hAnsi="Arial" w:cs="Arial" w:hint="cs"/>
+            <w:rtl/>
+          </w:rPr>
+          <w:t>באופן כללי, מכיו</w:t>
+        </w:r>
+      </w:ins>
+      <w:ins w:id="55" w:author="Yoav Reisner" w:date="2019-05-05T13:10:00Z">
+        <w:r>
+          <w:rPr>
+            <w:rFonts w:ascii="Arial" w:hAnsi="Arial" w:cs="Arial" w:hint="cs"/>
+            <w:rtl/>
+          </w:rPr>
+          <w:t xml:space="preserve">ון שמדובר במסד נתונים מספיק גדול, סביר להניח שהוא מייצג את המציאות באתר המלזי. </w:t>
+        </w:r>
+      </w:ins>
+    </w:p>
+    <w:p>
+      <w:pPr>
+        <w:spacing w:line="360" w:lineRule="auto"/>
+        <w:jc w:val="both"/>
+        <w:rPr>
+          <w:ins w:id="56" w:author="Yoav Reisner" w:date="2019-05-05T13:10:00Z"/>
+          <w:rFonts w:ascii="Arial" w:hAnsi="Arial" w:cs="Arial"/>
+          <w:rtl/>
+        </w:rPr>
+      </w:pPr>
+    </w:p>
+    <w:p>
+      <w:pPr>
+        <w:pStyle w:val="Heading2"/>
+        <w:rPr>
+          <w:ins w:id="57" w:author="Yoav Reisner" w:date="2019-05-05T13:23:00Z"/>
+        </w:rPr>
+      </w:pPr>
+      <w:ins w:id="58" w:author="Yoav Reisner" w:date="2019-05-05T13:10:00Z">
+        <w:r>
+          <w:rPr>
+            <w:rFonts w:hint="cs"/>
+            <w:rtl/>
+          </w:rPr>
+          <w:t>קשרים בין משתנים</w:t>
+        </w:r>
+      </w:ins>
+    </w:p>
+    <w:p>
+      <w:pPr>
+        <w:rPr>
+          <w:ins w:id="59" w:author="Yoav Reisner" w:date="2019-05-05T13:23:00Z"/>
+        </w:rPr>
+      </w:pPr>
+    </w:p>
+    <w:p>
+      <w:pPr>
+        <w:rPr>
+          <w:ins w:id="60" w:author="Yoav Reisner" w:date="2019-05-05T13:10:00Z"/>
+          <w:rtl/>
+          <w:rPrChange w:id="61" w:author="Yoav Reisner" w:date="2019-05-05T13:23:00Z">
+            <w:rPr>
+              <w:ins w:id="62" w:author="Yoav Reisner" w:date="2019-05-05T13:10:00Z"/>
+              <w:rtl/>
+            </w:rPr>
+          </w:rPrChange>
+        </w:rPr>
+        <w:pPrChange w:id="63" w:author="Yoav Reisner" w:date="2019-05-05T13:23:00Z">
+          <w:pPr>
+            <w:pStyle w:val="Heading2"/>
+          </w:pPr>
+        </w:pPrChange>
+      </w:pPr>
+      <w:bookmarkStart w:id="64" w:name="_GoBack"/>
+      <w:bookmarkEnd w:id="64"/>
+    </w:p>
+    <w:p>
+      <w:pPr>
+        <w:spacing w:line="360" w:lineRule="auto"/>
+        <w:jc w:val="both"/>
+        <w:rPr>
+          <w:del w:id="65" w:author="Yoav Reisner" w:date="2019-05-05T13:10:00Z"/>
+          <w:rFonts w:ascii="Arial" w:hAnsi="Arial" w:cs="Arial"/>
+          <w:rtl/>
+        </w:rPr>
+        <w:pPrChange w:id="66" w:author="Yoav Reisner" w:date="2019-05-05T13:09:00Z">
+          <w:pPr>
+            <w:spacing w:line="360" w:lineRule="auto"/>
+            <w:jc w:val="both"/>
+          </w:pPr>
+        </w:pPrChange>
       </w:pPr>
     </w:p>
     <w:p>
@@ -4326,111 +5239,6 @@
         <w:jc w:val="both"/>
         <w:rPr>
           <w:rFonts w:ascii="Arial" w:hAnsi="Arial" w:cs="Arial"/>
-          <w:rtl/>
-        </w:rPr>
-      </w:pPr>
-    </w:p>
-    <w:p>
-      <w:pPr>
-        <w:spacing w:line="360" w:lineRule="auto"/>
-        <w:ind w:left="1080"/>
-        <w:jc w:val="both"/>
-        <w:rPr>
-          <w:rFonts w:ascii="Arial" w:hAnsi="Arial" w:cs="Arial"/>
-          <w:rtl/>
-        </w:rPr>
-      </w:pPr>
-    </w:p>
-    <w:p>
-      <w:pPr>
-        <w:spacing w:line="360" w:lineRule="auto"/>
-        <w:ind w:left="1080"/>
-        <w:jc w:val="both"/>
-        <w:rPr>
-          <w:rFonts w:ascii="Arial" w:hAnsi="Arial" w:cs="Arial"/>
-          <w:rtl/>
-        </w:rPr>
-      </w:pPr>
-    </w:p>
-    <w:p>
-      <w:pPr>
-        <w:spacing w:line="360" w:lineRule="auto"/>
-        <w:ind w:left="1080"/>
-        <w:jc w:val="both"/>
-        <w:rPr>
-          <w:rFonts w:ascii="Arial" w:hAnsi="Arial" w:cs="Arial"/>
-          <w:rtl/>
-        </w:rPr>
-      </w:pPr>
-    </w:p>
-    <w:p>
-      <w:pPr>
-        <w:spacing w:line="360" w:lineRule="auto"/>
-        <w:ind w:left="1080"/>
-        <w:jc w:val="both"/>
-        <w:rPr>
-          <w:rFonts w:ascii="Arial" w:hAnsi="Arial" w:cs="Arial"/>
-          <w:rtl/>
-        </w:rPr>
-      </w:pPr>
-    </w:p>
-    <w:p>
-      <w:pPr>
-        <w:spacing w:line="360" w:lineRule="auto"/>
-        <w:ind w:left="1080"/>
-        <w:jc w:val="both"/>
-        <w:rPr>
-          <w:rFonts w:ascii="Arial" w:hAnsi="Arial" w:cs="Arial"/>
-          <w:rtl/>
-        </w:rPr>
-      </w:pPr>
-    </w:p>
-    <w:p>
-      <w:pPr>
-        <w:spacing w:line="360" w:lineRule="auto"/>
-        <w:ind w:left="1080"/>
-        <w:jc w:val="both"/>
-        <w:rPr>
-          <w:rFonts w:ascii="Arial" w:hAnsi="Arial" w:cs="Arial"/>
-          <w:rtl/>
-        </w:rPr>
-      </w:pPr>
-    </w:p>
-    <w:p>
-      <w:pPr>
-        <w:spacing w:line="360" w:lineRule="auto"/>
-        <w:ind w:left="1080"/>
-        <w:jc w:val="both"/>
-        <w:rPr>
-          <w:rFonts w:ascii="Arial" w:hAnsi="Arial" w:cs="Arial"/>
-          <w:rtl/>
-        </w:rPr>
-      </w:pPr>
-    </w:p>
-    <w:p>
-      <w:pPr>
-        <w:spacing w:line="360" w:lineRule="auto"/>
-        <w:jc w:val="both"/>
-        <w:rPr>
-          <w:rFonts w:ascii="Arial" w:hAnsi="Arial" w:cs="Arial"/>
-          <w:rtl/>
-        </w:rPr>
-      </w:pPr>
-      <w:r>
-        <w:rPr>
-          <w:rFonts w:ascii="Arial" w:hAnsi="Arial" w:cs="Arial" w:hint="cs"/>
-          <w:rtl/>
-        </w:rPr>
-        <w:t xml:space="preserve">תוצאות משתנה המטרה שלנו הפתיע אותנו, רק כ-4% מהחיות מאומצות באותו יום שהתעניינו בהן. </w:t>
-      </w:r>
-    </w:p>
-    <w:p>
-      <w:pPr>
-        <w:spacing w:line="360" w:lineRule="auto"/>
-        <w:ind w:left="1080"/>
-        <w:jc w:val="both"/>
-        <w:rPr>
-          <w:rFonts w:ascii="Arial" w:hAnsi="Arial" w:cs="Arial" w:hint="cs"/>
           <w:rtl/>
         </w:rPr>
       </w:pPr>
@@ -4849,7 +5657,6 @@
           <w:bCs/>
           <w:rtl/>
         </w:rPr>
-        <w:lastRenderedPageBreak/>
         <w:t>על פי הצורך, בצעו</w:t>
       </w:r>
       <w:r>
@@ -5083,6 +5890,7 @@
           <w:rFonts w:ascii="Arial" w:hAnsi="Arial" w:cs="Arial"/>
         </w:rPr>
       </w:pPr>
+      <w:proofErr w:type="spellStart"/>
       <w:r>
         <w:rPr>
           <w:rFonts w:ascii="Arial" w:hAnsi="Arial" w:cs="Arial" w:hint="cs"/>
@@ -5090,6 +5898,7 @@
         </w:rPr>
         <w:t>דיסקרטיזציה</w:t>
       </w:r>
+      <w:proofErr w:type="spellEnd"/>
       <w:r>
         <w:rPr>
           <w:rFonts w:ascii="Arial" w:hAnsi="Arial" w:cs="Arial" w:hint="cs"/>
@@ -5136,7 +5945,15 @@
           <w:rFonts w:ascii="Arial" w:hAnsi="Arial" w:cs="Arial" w:hint="cs"/>
           <w:rtl/>
         </w:rPr>
-        <w:t>ת ס</w:t>
+        <w:t xml:space="preserve">ת </w:t>
+      </w:r>
+      <w:proofErr w:type="spellStart"/>
+      <w:r>
+        <w:rPr>
+          <w:rFonts w:ascii="Arial" w:hAnsi="Arial" w:cs="Arial" w:hint="cs"/>
+          <w:rtl/>
+        </w:rPr>
+        <w:t>ס</w:t>
       </w:r>
       <w:r>
         <w:rPr>
@@ -5150,7 +5967,31 @@
           <w:rFonts w:ascii="Arial" w:hAnsi="Arial" w:cs="Arial" w:hint="cs"/>
           <w:rtl/>
         </w:rPr>
-        <w:t>פים כגון 6, 18, 21, 65 וכו'.</w:t>
+        <w:t>פים</w:t>
+      </w:r>
+      <w:proofErr w:type="spellEnd"/>
+      <w:r>
+        <w:rPr>
+          <w:rFonts w:ascii="Arial" w:hAnsi="Arial" w:cs="Arial" w:hint="cs"/>
+          <w:rtl/>
+        </w:rPr>
+        <w:t xml:space="preserve"> כגון 6, 18, 21, 65 </w:t>
+      </w:r>
+      <w:proofErr w:type="spellStart"/>
+      <w:r>
+        <w:rPr>
+          <w:rFonts w:ascii="Arial" w:hAnsi="Arial" w:cs="Arial" w:hint="cs"/>
+          <w:rtl/>
+        </w:rPr>
+        <w:t>וכו</w:t>
+      </w:r>
+      <w:proofErr w:type="spellEnd"/>
+      <w:r>
+        <w:rPr>
+          <w:rFonts w:ascii="Arial" w:hAnsi="Arial" w:cs="Arial" w:hint="cs"/>
+          <w:rtl/>
+        </w:rPr>
+        <w:t>'.</w:t>
       </w:r>
     </w:p>
     <w:p>
@@ -5283,6 +6124,7 @@
         </w:rPr>
         <w:t xml:space="preserve"> </w:t>
       </w:r>
+      <w:proofErr w:type="spellStart"/>
       <w:r>
         <w:rPr>
           <w:rFonts w:ascii="Arial" w:hAnsi="Arial" w:cs="Arial" w:hint="cs"/>
@@ -5297,6 +6139,7 @@
         </w:rPr>
         <w:t>י</w:t>
       </w:r>
+      <w:proofErr w:type="spellEnd"/>
       <w:r>
         <w:rPr>
           <w:rFonts w:ascii="Arial" w:hAnsi="Arial" w:cs="Arial" w:hint="cs"/>
@@ -5490,7 +6333,23 @@
           <w:rFonts w:ascii="Arial" w:hAnsi="Arial" w:cs="Arial" w:hint="cs"/>
           <w:rtl/>
         </w:rPr>
-        <w:t xml:space="preserve"> נק' אלו ינתנו בהתאם </w:t>
+        <w:t xml:space="preserve"> נק' אלו </w:t>
+      </w:r>
+      <w:proofErr w:type="spellStart"/>
+      <w:r>
+        <w:rPr>
+          <w:rFonts w:ascii="Arial" w:hAnsi="Arial" w:cs="Arial" w:hint="cs"/>
+          <w:rtl/>
+        </w:rPr>
+        <w:t>ינתנו</w:t>
+      </w:r>
+      <w:proofErr w:type="spellEnd"/>
+      <w:r>
+        <w:rPr>
+          <w:rFonts w:ascii="Arial" w:hAnsi="Arial" w:cs="Arial" w:hint="cs"/>
+          <w:rtl/>
+        </w:rPr>
+        <w:t xml:space="preserve"> בהתאם </w:t>
       </w:r>
       <w:r>
         <w:rPr>
@@ -5605,6 +6464,7 @@
       </w:pPr>
       <w:r>
         <w:rPr>
+          <w:noProof/>
           <w:rtl/>
         </w:rPr>
         <w:drawing>
@@ -5663,6 +6523,7 @@
     <w:p>
       <w:r>
         <w:rPr>
+          <w:noProof/>
           <w:rtl/>
         </w:rPr>
         <w:lastRenderedPageBreak/>
@@ -5731,6 +6592,7 @@
       </w:pPr>
       <w:r>
         <w:rPr>
+          <w:noProof/>
           <w:rtl/>
         </w:rPr>
         <w:drawing>
@@ -5833,12 +6695,21 @@
           <w:rtl/>
         </w:rPr>
       </w:pPr>
+      <w:proofErr w:type="spellStart"/>
       <w:r>
         <w:rPr>
           <w:rFonts w:hint="cs"/>
           <w:rtl/>
         </w:rPr>
-        <w:t xml:space="preserve">קטגוריאלים </w:t>
+        <w:t>קטגוריאלים</w:t>
+      </w:r>
+      <w:proofErr w:type="spellEnd"/>
+      <w:r>
+        <w:rPr>
+          <w:rFonts w:hint="cs"/>
+          <w:rtl/>
+        </w:rPr>
+        <w:t xml:space="preserve"> </w:t>
       </w:r>
       <w:r>
         <w:rPr>
@@ -5851,30 +6722,42 @@
           <w:rFonts w:hint="cs"/>
           <w:rtl/>
         </w:rPr>
-        <w:t xml:space="preserve"> גרפי פורפורציה</w:t>
-      </w:r>
-    </w:p>
-    <w:p>
-      <w:pPr>
-        <w:rPr>
-          <w:rtl/>
-        </w:rPr>
-      </w:pPr>
-    </w:p>
-    <w:p>
-      <w:pPr>
-        <w:rPr>
-          <w:rtl/>
-        </w:rPr>
-      </w:pPr>
-    </w:p>
-    <w:p>
-      <w:pPr>
-        <w:rPr>
-          <w:rtl/>
-        </w:rPr>
-      </w:pPr>
-      <w:r>
+        <w:t xml:space="preserve"> גרפי </w:t>
+      </w:r>
+      <w:proofErr w:type="spellStart"/>
+      <w:r>
+        <w:rPr>
+          <w:rFonts w:hint="cs"/>
+          <w:rtl/>
+        </w:rPr>
+        <w:t>פורפורציה</w:t>
+      </w:r>
+      <w:proofErr w:type="spellEnd"/>
+    </w:p>
+    <w:p>
+      <w:pPr>
+        <w:rPr>
+          <w:rtl/>
+        </w:rPr>
+      </w:pPr>
+    </w:p>
+    <w:p>
+      <w:pPr>
+        <w:rPr>
+          <w:rtl/>
+        </w:rPr>
+      </w:pPr>
+    </w:p>
+    <w:p>
+      <w:pPr>
+        <w:rPr>
+          <w:rtl/>
+        </w:rPr>
+      </w:pPr>
+      <w:r>
+        <w:rPr>
+          <w:noProof/>
+        </w:rPr>
         <w:drawing>
           <wp:inline distT="0" distB="0" distL="0" distR="0" wp14:anchorId="7FE53123" wp14:editId="64115C40">
             <wp:extent cx="2083242" cy="2415537"/>
@@ -5912,6 +6795,9 @@
         </w:drawing>
       </w:r>
       <w:r>
+        <w:rPr>
+          <w:noProof/>
+        </w:rPr>
         <w:drawing>
           <wp:inline distT="0" distB="0" distL="0" distR="0" wp14:anchorId="6A5AC192" wp14:editId="098E2BF5">
             <wp:extent cx="2117366" cy="2455105"/>
@@ -5956,6 +6842,9 @@
         </w:rPr>
       </w:pPr>
       <w:r>
+        <w:rPr>
+          <w:noProof/>
+        </w:rPr>
         <w:lastRenderedPageBreak/>
         <w:drawing>
           <wp:inline distT="0" distB="0" distL="0" distR="0" wp14:anchorId="410DF492" wp14:editId="22DFE925">
@@ -5994,6 +6883,9 @@
         </w:drawing>
       </w:r>
       <w:r>
+        <w:rPr>
+          <w:noProof/>
+        </w:rPr>
         <w:drawing>
           <wp:inline distT="0" distB="0" distL="0" distR="0" wp14:anchorId="542968A0" wp14:editId="625A0BB6">
             <wp:extent cx="2537266" cy="2941983"/>
@@ -6052,6 +6944,9 @@
         </w:rPr>
       </w:pPr>
       <w:r>
+        <w:rPr>
+          <w:noProof/>
+        </w:rPr>
         <w:drawing>
           <wp:inline distT="0" distB="0" distL="0" distR="0" wp14:anchorId="5B1E97EE" wp14:editId="61BA82D8">
             <wp:extent cx="2406974" cy="2790908"/>
@@ -6089,6 +6984,9 @@
         </w:drawing>
       </w:r>
       <w:r>
+        <w:rPr>
+          <w:noProof/>
+        </w:rPr>
         <w:drawing>
           <wp:inline distT="0" distB="0" distL="0" distR="0" wp14:anchorId="0107E305" wp14:editId="7A86F31B">
             <wp:extent cx="2405601" cy="2789315"/>
@@ -6140,6 +7038,9 @@
         </w:rPr>
       </w:pPr>
       <w:r>
+        <w:rPr>
+          <w:noProof/>
+        </w:rPr>
         <w:lastRenderedPageBreak/>
         <w:drawing>
           <wp:inline distT="0" distB="0" distL="0" distR="0" wp14:anchorId="3FA8111A" wp14:editId="0DE9D01C">
@@ -6185,6 +7086,9 @@
         <w:t xml:space="preserve"> </w:t>
       </w:r>
       <w:r>
+        <w:rPr>
+          <w:noProof/>
+        </w:rPr>
         <w:drawing>
           <wp:inline distT="0" distB="0" distL="0" distR="0" wp14:anchorId="0A20C231" wp14:editId="577A396C">
             <wp:extent cx="2304113" cy="2671639"/>
@@ -6242,6 +7146,9 @@
         </w:rPr>
       </w:pPr>
       <w:r>
+        <w:rPr>
+          <w:noProof/>
+        </w:rPr>
         <w:drawing>
           <wp:inline distT="0" distB="0" distL="0" distR="0" wp14:anchorId="72DC3C47" wp14:editId="71C4E153">
             <wp:extent cx="2496487" cy="2894698"/>
@@ -6285,6 +7192,9 @@
         <w:tab/>
       </w:r>
       <w:r>
+        <w:rPr>
+          <w:noProof/>
+        </w:rPr>
         <w:drawing>
           <wp:inline distT="0" distB="0" distL="0" distR="0" wp14:anchorId="5194B516" wp14:editId="4EF96001">
             <wp:extent cx="2520398" cy="2922424"/>
@@ -6342,6 +7252,9 @@
         </w:rPr>
       </w:pPr>
       <w:r>
+        <w:rPr>
+          <w:noProof/>
+        </w:rPr>
         <w:lastRenderedPageBreak/>
         <w:drawing>
           <wp:inline distT="0" distB="0" distL="0" distR="0" wp14:anchorId="3A57A546" wp14:editId="020D2DAB">
@@ -6380,6 +7293,9 @@
         </w:drawing>
       </w:r>
       <w:r>
+        <w:rPr>
+          <w:noProof/>
+        </w:rPr>
         <w:drawing>
           <wp:inline distT="0" distB="0" distL="0" distR="0" wp14:anchorId="3781B6B5" wp14:editId="205A43BC">
             <wp:extent cx="2633270" cy="3053301"/>
@@ -6433,10 +7349,14 @@
           <w:tab w:val="left" w:pos="3197"/>
         </w:tabs>
         <w:rPr>
-          <w:rtl/>
-        </w:rPr>
-      </w:pPr>
-      <w:r>
+          <w:del w:id="67" w:author="Yoav Reisner" w:date="2019-05-05T13:11:00Z"/>
+          <w:rtl/>
+        </w:rPr>
+      </w:pPr>
+      <w:r>
+        <w:rPr>
+          <w:noProof/>
+        </w:rPr>
         <w:drawing>
           <wp:inline distT="0" distB="0" distL="0" distR="0" wp14:anchorId="203975B9" wp14:editId="3F9E5FE0">
             <wp:extent cx="2612699" cy="3029447"/>
@@ -6474,6 +7394,9 @@
         </w:drawing>
       </w:r>
       <w:r>
+        <w:rPr>
+          <w:noProof/>
+        </w:rPr>
         <w:drawing>
           <wp:inline distT="0" distB="0" distL="0" distR="0" wp14:anchorId="07480ACE" wp14:editId="1B4DFFEA">
             <wp:extent cx="2524511" cy="2927192"/>
@@ -6517,6 +7440,7 @@
           <w:tab w:val="left" w:pos="3197"/>
         </w:tabs>
         <w:rPr>
+          <w:ins w:id="68" w:author="Yoav Reisner" w:date="2019-05-05T13:11:00Z"/>
           <w:rtl/>
         </w:rPr>
       </w:pPr>
@@ -6527,6 +7451,7 @@
           <w:tab w:val="left" w:pos="3197"/>
         </w:tabs>
         <w:rPr>
+          <w:ins w:id="69" w:author="Yoav Reisner" w:date="2019-05-05T13:11:00Z"/>
           <w:rtl/>
         </w:rPr>
       </w:pPr>
@@ -6537,6 +7462,7 @@
           <w:tab w:val="left" w:pos="3197"/>
         </w:tabs>
         <w:rPr>
+          <w:ins w:id="70" w:author="Yoav Reisner" w:date="2019-05-05T13:11:00Z"/>
           <w:rtl/>
         </w:rPr>
       </w:pPr>
@@ -6547,6 +7473,7 @@
           <w:tab w:val="left" w:pos="3197"/>
         </w:tabs>
         <w:rPr>
+          <w:ins w:id="71" w:author="Yoav Reisner" w:date="2019-05-05T13:11:00Z"/>
           <w:rtl/>
         </w:rPr>
       </w:pPr>
@@ -6557,6 +7484,7 @@
           <w:tab w:val="left" w:pos="3197"/>
         </w:tabs>
         <w:rPr>
+          <w:ins w:id="72" w:author="Yoav Reisner" w:date="2019-05-05T13:11:00Z"/>
           <w:rtl/>
         </w:rPr>
       </w:pPr>
@@ -6567,8 +7495,81 @@
           <w:tab w:val="left" w:pos="3197"/>
         </w:tabs>
         <w:rPr>
-          <w:rtl/>
-        </w:rPr>
+          <w:ins w:id="73" w:author="Yoav Reisner" w:date="2019-05-05T13:11:00Z"/>
+          <w:rtl/>
+        </w:rPr>
+      </w:pPr>
+    </w:p>
+    <w:p>
+      <w:pPr>
+        <w:tabs>
+          <w:tab w:val="left" w:pos="3197"/>
+        </w:tabs>
+        <w:rPr>
+          <w:del w:id="74" w:author="Yoav Reisner" w:date="2019-05-05T13:11:00Z"/>
+          <w:rtl/>
+        </w:rPr>
+      </w:pPr>
+    </w:p>
+    <w:p>
+      <w:pPr>
+        <w:tabs>
+          <w:tab w:val="left" w:pos="3197"/>
+        </w:tabs>
+        <w:rPr>
+          <w:del w:id="75" w:author="Yoav Reisner" w:date="2019-05-05T13:11:00Z"/>
+          <w:rtl/>
+        </w:rPr>
+      </w:pPr>
+    </w:p>
+    <w:p>
+      <w:pPr>
+        <w:tabs>
+          <w:tab w:val="left" w:pos="3197"/>
+        </w:tabs>
+        <w:rPr>
+          <w:del w:id="76" w:author="Yoav Reisner" w:date="2019-05-05T13:11:00Z"/>
+          <w:rtl/>
+        </w:rPr>
+      </w:pPr>
+    </w:p>
+    <w:p>
+      <w:pPr>
+        <w:tabs>
+          <w:tab w:val="left" w:pos="3197"/>
+        </w:tabs>
+        <w:rPr>
+          <w:del w:id="77" w:author="Yoav Reisner" w:date="2019-05-05T13:11:00Z"/>
+          <w:rtl/>
+        </w:rPr>
+      </w:pPr>
+    </w:p>
+    <w:p>
+      <w:pPr>
+        <w:tabs>
+          <w:tab w:val="left" w:pos="3197"/>
+        </w:tabs>
+        <w:rPr>
+          <w:del w:id="78" w:author="Yoav Reisner" w:date="2019-05-05T13:11:00Z"/>
+          <w:rtl/>
+        </w:rPr>
+      </w:pPr>
+    </w:p>
+    <w:p>
+      <w:pPr>
+        <w:tabs>
+          <w:tab w:val="left" w:pos="3197"/>
+        </w:tabs>
+        <w:rPr>
+          <w:rtl/>
+        </w:rPr>
+        <w:pPrChange w:id="79" w:author="Yoav Reisner" w:date="2019-05-05T13:11:00Z">
+          <w:pPr>
+            <w:tabs>
+              <w:tab w:val="left" w:pos="3197"/>
+            </w:tabs>
+          </w:pPr>
+        </w:pPrChange>
       </w:pPr>
     </w:p>
     <w:p>
@@ -6694,6 +7695,9 @@
         </w:rPr>
       </w:pPr>
       <w:r>
+        <w:rPr>
+          <w:noProof/>
+        </w:rPr>
         <w:drawing>
           <wp:inline distT="0" distB="0" distL="0" distR="0" wp14:anchorId="0D5CE369" wp14:editId="02B8AA22">
             <wp:extent cx="2488764" cy="2885744"/>
@@ -6731,6 +7735,9 @@
         </w:drawing>
       </w:r>
       <w:r>
+        <w:rPr>
+          <w:noProof/>
+        </w:rPr>
         <w:drawing>
           <wp:inline distT="0" distB="0" distL="0" distR="0" wp14:anchorId="7C4F3BB6" wp14:editId="26395E8B">
             <wp:extent cx="2485777" cy="2882281"/>
@@ -6788,6 +7795,9 @@
         </w:rPr>
       </w:pPr>
       <w:r>
+        <w:rPr>
+          <w:noProof/>
+        </w:rPr>
         <w:drawing>
           <wp:inline distT="0" distB="0" distL="0" distR="0" wp14:anchorId="09964FE6" wp14:editId="35AC6DDD">
             <wp:extent cx="2406974" cy="2790908"/>
@@ -6825,6 +7835,9 @@
         </w:drawing>
       </w:r>
       <w:r>
+        <w:rPr>
+          <w:noProof/>
+        </w:rPr>
         <w:drawing>
           <wp:inline distT="0" distB="0" distL="0" distR="0" wp14:anchorId="23E2E519" wp14:editId="625431F2">
             <wp:extent cx="2667558" cy="3093057"/>
@@ -6892,6 +7905,9 @@
         </w:rPr>
       </w:pPr>
       <w:r>
+        <w:rPr>
+          <w:noProof/>
+        </w:rPr>
         <w:lastRenderedPageBreak/>
         <w:drawing>
           <wp:inline distT="0" distB="0" distL="0" distR="0" wp14:anchorId="5FE0B7C3" wp14:editId="1F87A7FC">
@@ -6942,11 +7958,568 @@
     </w:p>
     <w:p>
       <w:pPr>
+        <w:pStyle w:val="Heading2"/>
+        <w:rPr>
+          <w:ins w:id="80" w:author="Yoav Reisner" w:date="2019-05-05T13:11:00Z"/>
+          <w:rtl/>
+        </w:rPr>
+      </w:pPr>
+      <w:ins w:id="81" w:author="Yoav Reisner" w:date="2019-05-05T13:11:00Z">
+        <w:r>
+          <w:rPr>
+            <w:rFonts w:hint="cs"/>
+            <w:rtl/>
+          </w:rPr>
+          <w:t xml:space="preserve">קשרים בין משתנים </w:t>
+        </w:r>
+        <w:r>
+          <w:rPr>
+            <w:rtl/>
+          </w:rPr>
+          <w:t>–</w:t>
+        </w:r>
+        <w:r>
+          <w:rPr>
+            <w:rFonts w:hint="cs"/>
+            <w:rtl/>
+          </w:rPr>
+          <w:t xml:space="preserve"> גרפים וטבלאות</w:t>
+        </w:r>
+      </w:ins>
+    </w:p>
+    <w:p>
+      <w:pPr>
+        <w:rPr>
+          <w:ins w:id="82" w:author="Yoav Reisner" w:date="2019-05-05T13:11:00Z"/>
+          <w:rtl/>
+        </w:rPr>
+      </w:pPr>
+    </w:p>
+    <w:p>
+      <w:pPr>
+        <w:rPr>
+          <w:ins w:id="83" w:author="Yoav Reisner" w:date="2019-05-05T13:11:00Z"/>
+          <w:rtl/>
+        </w:rPr>
+      </w:pPr>
+    </w:p>
+    <w:p>
+      <w:pPr>
+        <w:rPr>
+          <w:ins w:id="84" w:author="Yoav Reisner" w:date="2019-05-05T13:11:00Z"/>
+          <w:rPrChange w:id="85" w:author="Yoav Reisner" w:date="2019-05-05T13:11:00Z">
+            <w:rPr>
+              <w:ins w:id="86" w:author="Yoav Reisner" w:date="2019-05-05T13:11:00Z"/>
+              <w:rtl/>
+            </w:rPr>
+          </w:rPrChange>
+        </w:rPr>
+        <w:pPrChange w:id="87" w:author="Yoav Reisner" w:date="2019-05-05T13:11:00Z">
+          <w:pPr>
+            <w:pStyle w:val="Heading2"/>
+          </w:pPr>
+        </w:pPrChange>
+      </w:pPr>
+      <w:ins w:id="88" w:author="Yoav Reisner" w:date="2019-05-05T13:17:00Z">
+        <w:r>
+          <w:rPr>
+            <w:noProof/>
+          </w:rPr>
+          <w:drawing>
+            <wp:inline distT="0" distB="0" distL="0" distR="0" wp14:anchorId="071A3D7D" wp14:editId="74636D6B">
+              <wp:extent cx="4030384" cy="3547371"/>
+              <wp:effectExtent l="0" t="0" r="8255" b="0"/>
+              <wp:docPr id="2" name="Picture 2"/>
+              <wp:cNvGraphicFramePr>
+                <a:graphicFrameLocks xmlns:a="http://schemas.openxmlformats.org/drawingml/2006/main" noChangeAspect="1"/>
+              </wp:cNvGraphicFramePr>
+              <a:graphic xmlns:a="http://schemas.openxmlformats.org/drawingml/2006/main">
+                <a:graphicData uri="http://schemas.openxmlformats.org/drawingml/2006/picture">
+                  <pic:pic xmlns:pic="http://schemas.openxmlformats.org/drawingml/2006/picture">
+                    <pic:nvPicPr>
+                      <pic:cNvPr id="0" name="Picture 1"/>
+                      <pic:cNvPicPr>
+                        <a:picLocks noChangeAspect="1" noChangeArrowheads="1"/>
+                      </pic:cNvPicPr>
+                    </pic:nvPicPr>
+                    <pic:blipFill>
+                      <a:blip r:embed="rId32">
+                        <a:extLst>
+                          <a:ext uri="{28A0092B-C50C-407E-A947-70E740481C1C}">
+                            <a14:useLocalDpi xmlns:a14="http://schemas.microsoft.com/office/drawing/2010/main" val="0"/>
+                          </a:ext>
+                        </a:extLst>
+                      </a:blip>
+                      <a:srcRect/>
+                      <a:stretch>
+                        <a:fillRect/>
+                      </a:stretch>
+                    </pic:blipFill>
+                    <pic:spPr bwMode="auto">
+                      <a:xfrm>
+                        <a:off x="0" y="0"/>
+                        <a:ext cx="4047300" cy="3562260"/>
+                      </a:xfrm>
+                      <a:prstGeom prst="rect">
+                        <a:avLst/>
+                      </a:prstGeom>
+                      <a:noFill/>
+                      <a:ln>
+                        <a:noFill/>
+                      </a:ln>
+                    </pic:spPr>
+                  </pic:pic>
+                </a:graphicData>
+              </a:graphic>
+            </wp:inline>
+          </w:drawing>
+        </w:r>
+      </w:ins>
+    </w:p>
+    <w:p>
+      <w:pPr>
+        <w:pStyle w:val="HTMLPreformatted"/>
+        <w:shd w:val="clear" w:color="auto" w:fill="FFFFFF"/>
+        <w:wordWrap w:val="0"/>
+        <w:spacing w:line="156" w:lineRule="atLeast"/>
+        <w:rPr>
+          <w:ins w:id="89" w:author="Yoav Reisner" w:date="2019-05-05T13:23:00Z"/>
+          <w:rStyle w:val="gnkrckgcmrb"/>
+          <w:rFonts w:ascii="Lucida Console" w:hAnsi="Lucida Console"/>
+          <w:color w:val="0000FF"/>
+        </w:rPr>
+      </w:pPr>
+      <w:ins w:id="90" w:author="Yoav Reisner" w:date="2019-05-05T13:23:00Z">
+        <w:r>
+          <w:rPr>
+            <w:rStyle w:val="gnkrckgcmrb"/>
+            <w:rFonts w:ascii="Lucida Console" w:hAnsi="Lucida Console"/>
+            <w:color w:val="0000FF"/>
+          </w:rPr>
+          <w:t>table(</w:t>
+        </w:r>
+        <w:proofErr w:type="spellStart"/>
+        <w:r>
+          <w:rPr>
+            <w:rStyle w:val="gnkrckgcmrb"/>
+            <w:rFonts w:ascii="Lucida Console" w:hAnsi="Lucida Console"/>
+            <w:color w:val="0000FF"/>
+          </w:rPr>
+          <w:t>cleandata$</w:t>
+        </w:r>
+        <w:proofErr w:type="gramStart"/>
+        <w:r>
+          <w:rPr>
+            <w:rStyle w:val="gnkrckgcmrb"/>
+            <w:rFonts w:ascii="Lucida Console" w:hAnsi="Lucida Console"/>
+            <w:color w:val="0000FF"/>
+          </w:rPr>
+          <w:t>y,cleandata</w:t>
+        </w:r>
+        <w:proofErr w:type="gramEnd"/>
+        <w:r>
+          <w:rPr>
+            <w:rStyle w:val="gnkrckgcmrb"/>
+            <w:rFonts w:ascii="Lucida Console" w:hAnsi="Lucida Console"/>
+            <w:color w:val="0000FF"/>
+          </w:rPr>
+          <w:t>$HasFee</w:t>
+        </w:r>
+        <w:proofErr w:type="spellEnd"/>
+        <w:r>
+          <w:rPr>
+            <w:rStyle w:val="gnkrckgcmrb"/>
+            <w:rFonts w:ascii="Lucida Console" w:hAnsi="Lucida Console"/>
+            <w:color w:val="0000FF"/>
+          </w:rPr>
+          <w:t xml:space="preserve">) %&gt;% </w:t>
+        </w:r>
+        <w:proofErr w:type="spellStart"/>
+        <w:r>
+          <w:rPr>
+            <w:rStyle w:val="gnkrckgcmrb"/>
+            <w:rFonts w:ascii="Lucida Console" w:hAnsi="Lucida Console"/>
+            <w:color w:val="0000FF"/>
+          </w:rPr>
+          <w:t>prop.table</w:t>
+        </w:r>
+        <w:proofErr w:type="spellEnd"/>
+      </w:ins>
+    </w:p>
+    <w:p>
+      <w:pPr>
+        <w:pStyle w:val="HTMLPreformatted"/>
+        <w:shd w:val="clear" w:color="auto" w:fill="FFFFFF"/>
+        <w:wordWrap w:val="0"/>
+        <w:spacing w:line="156" w:lineRule="atLeast"/>
+        <w:rPr>
+          <w:ins w:id="91" w:author="Yoav Reisner" w:date="2019-05-05T13:23:00Z"/>
+          <w:rStyle w:val="gnkrckgcgsb"/>
+          <w:rFonts w:ascii="Lucida Console" w:hAnsi="Lucida Console"/>
+          <w:color w:val="000000"/>
+          <w:bdr w:val="none" w:sz="0" w:space="0" w:color="auto" w:frame="1"/>
+        </w:rPr>
+      </w:pPr>
+      <w:ins w:id="92" w:author="Yoav Reisner" w:date="2019-05-05T13:23:00Z">
+        <w:r>
+          <w:rPr>
+            <w:rStyle w:val="gnkrckgcgsb"/>
+            <w:rFonts w:ascii="Lucida Console" w:hAnsi="Lucida Console"/>
+            <w:color w:val="000000"/>
+            <w:bdr w:val="none" w:sz="0" w:space="0" w:color="auto" w:frame="1"/>
+          </w:rPr>
+          <w:t xml:space="preserve">   </w:t>
+        </w:r>
+      </w:ins>
+    </w:p>
+    <w:p>
+      <w:pPr>
+        <w:pStyle w:val="HTMLPreformatted"/>
+        <w:shd w:val="clear" w:color="auto" w:fill="FFFFFF"/>
+        <w:wordWrap w:val="0"/>
+        <w:spacing w:line="156" w:lineRule="atLeast"/>
+        <w:rPr>
+          <w:ins w:id="93" w:author="Yoav Reisner" w:date="2019-05-05T13:23:00Z"/>
+          <w:rStyle w:val="gnkrckgcgsb"/>
+          <w:rFonts w:ascii="Lucida Console" w:hAnsi="Lucida Console"/>
+          <w:color w:val="000000"/>
+          <w:bdr w:val="none" w:sz="0" w:space="0" w:color="auto" w:frame="1"/>
+        </w:rPr>
+      </w:pPr>
+      <w:ins w:id="94" w:author="Yoav Reisner" w:date="2019-05-05T13:23:00Z">
+        <w:r>
+          <w:rPr>
+            <w:rStyle w:val="gnkrckgcgsb"/>
+            <w:rFonts w:ascii="Lucida Console" w:hAnsi="Lucida Console"/>
+            <w:color w:val="000000"/>
+            <w:bdr w:val="none" w:sz="0" w:space="0" w:color="auto" w:frame="1"/>
+          </w:rPr>
+          <w:t xml:space="preserve">              0           1</w:t>
+        </w:r>
+      </w:ins>
+    </w:p>
+    <w:p>
+      <w:pPr>
+        <w:pStyle w:val="HTMLPreformatted"/>
+        <w:shd w:val="clear" w:color="auto" w:fill="FFFFFF"/>
+        <w:wordWrap w:val="0"/>
+        <w:spacing w:line="156" w:lineRule="atLeast"/>
+        <w:rPr>
+          <w:ins w:id="95" w:author="Yoav Reisner" w:date="2019-05-05T13:23:00Z"/>
+          <w:rStyle w:val="gnkrckgcgsb"/>
+          <w:rFonts w:ascii="Lucida Console" w:hAnsi="Lucida Console"/>
+          <w:color w:val="000000"/>
+          <w:bdr w:val="none" w:sz="0" w:space="0" w:color="auto" w:frame="1"/>
+        </w:rPr>
+      </w:pPr>
+      <w:ins w:id="96" w:author="Yoav Reisner" w:date="2019-05-05T13:23:00Z">
+        <w:r>
+          <w:rPr>
+            <w:rStyle w:val="gnkrckgcgsb"/>
+            <w:rFonts w:ascii="Lucida Console" w:hAnsi="Lucida Console"/>
+            <w:color w:val="000000"/>
+            <w:bdr w:val="none" w:sz="0" w:space="0" w:color="auto" w:frame="1"/>
+          </w:rPr>
+          <w:t xml:space="preserve">  0 0.037220198 0.005465903</w:t>
+        </w:r>
+      </w:ins>
+    </w:p>
+    <w:p>
+      <w:pPr>
+        <w:pStyle w:val="HTMLPreformatted"/>
+        <w:shd w:val="clear" w:color="auto" w:fill="FFFFFF"/>
+        <w:wordWrap w:val="0"/>
+        <w:spacing w:line="156" w:lineRule="atLeast"/>
+        <w:rPr>
+          <w:ins w:id="97" w:author="Yoav Reisner" w:date="2019-05-05T13:23:00Z"/>
+          <w:rStyle w:val="gnkrckgcgsb"/>
+          <w:rFonts w:ascii="Lucida Console" w:hAnsi="Lucida Console"/>
+          <w:color w:val="000000"/>
+          <w:bdr w:val="none" w:sz="0" w:space="0" w:color="auto" w:frame="1"/>
+        </w:rPr>
+      </w:pPr>
+      <w:ins w:id="98" w:author="Yoav Reisner" w:date="2019-05-05T13:23:00Z">
+        <w:r>
+          <w:rPr>
+            <w:rStyle w:val="gnkrckgcgsb"/>
+            <w:rFonts w:ascii="Lucida Console" w:hAnsi="Lucida Console"/>
+            <w:color w:val="000000"/>
+            <w:bdr w:val="none" w:sz="0" w:space="0" w:color="auto" w:frame="1"/>
+          </w:rPr>
+          <w:t xml:space="preserve">  1 0.447032795 0.076522644</w:t>
+        </w:r>
+      </w:ins>
+    </w:p>
+    <w:p>
+      <w:pPr>
+        <w:pStyle w:val="HTMLPreformatted"/>
+        <w:shd w:val="clear" w:color="auto" w:fill="FFFFFF"/>
+        <w:wordWrap w:val="0"/>
+        <w:spacing w:line="156" w:lineRule="atLeast"/>
+        <w:rPr>
+          <w:ins w:id="99" w:author="Yoav Reisner" w:date="2019-05-05T13:23:00Z"/>
+          <w:rStyle w:val="gnkrckgcgsb"/>
+          <w:rFonts w:ascii="Lucida Console" w:hAnsi="Lucida Console"/>
+          <w:color w:val="000000"/>
+          <w:bdr w:val="none" w:sz="0" w:space="0" w:color="auto" w:frame="1"/>
+        </w:rPr>
+      </w:pPr>
+      <w:ins w:id="100" w:author="Yoav Reisner" w:date="2019-05-05T13:23:00Z">
+        <w:r>
+          <w:rPr>
+            <w:rStyle w:val="gnkrckgcgsb"/>
+            <w:rFonts w:ascii="Lucida Console" w:hAnsi="Lucida Console"/>
+            <w:color w:val="000000"/>
+            <w:bdr w:val="none" w:sz="0" w:space="0" w:color="auto" w:frame="1"/>
+          </w:rPr>
+          <w:t xml:space="preserve">  2 0.357235815 0.076522644</w:t>
+        </w:r>
+      </w:ins>
+    </w:p>
+    <w:p>
+      <w:pPr>
+        <w:pStyle w:val="HTMLPreformatted"/>
+        <w:shd w:val="clear" w:color="auto" w:fill="FFFFFF"/>
+        <w:wordWrap w:val="0"/>
+        <w:spacing w:line="156" w:lineRule="atLeast"/>
+        <w:rPr>
+          <w:ins w:id="101" w:author="Yoav Reisner" w:date="2019-05-05T13:23:00Z"/>
+          <w:rStyle w:val="gnkrckgcgsb"/>
+          <w:rFonts w:ascii="Lucida Console" w:hAnsi="Lucida Console"/>
+          <w:color w:val="000000"/>
+          <w:bdr w:val="none" w:sz="0" w:space="0" w:color="auto" w:frame="1"/>
+        </w:rPr>
+      </w:pPr>
+    </w:p>
+    <w:p>
+      <w:pPr>
+        <w:pStyle w:val="HTMLPreformatted"/>
+        <w:shd w:val="clear" w:color="auto" w:fill="FFFFFF"/>
+        <w:wordWrap w:val="0"/>
+        <w:spacing w:line="156" w:lineRule="atLeast"/>
+        <w:rPr>
+          <w:ins w:id="102" w:author="Yoav Reisner" w:date="2019-05-05T13:23:00Z"/>
+          <w:rStyle w:val="gnkrckgcmrb"/>
+          <w:rFonts w:ascii="Lucida Console" w:hAnsi="Lucida Console"/>
+          <w:color w:val="0000FF"/>
+        </w:rPr>
+      </w:pPr>
+      <w:ins w:id="103" w:author="Yoav Reisner" w:date="2019-05-05T13:23:00Z">
+        <w:r>
+          <w:rPr>
+            <w:rStyle w:val="gnkrckgcmsb"/>
+            <w:rFonts w:ascii="Lucida Console" w:hAnsi="Lucida Console"/>
+            <w:color w:val="0000FF"/>
+          </w:rPr>
+          <w:t xml:space="preserve">&gt; </w:t>
+        </w:r>
+        <w:proofErr w:type="spellStart"/>
+        <w:r>
+          <w:rPr>
+            <w:rStyle w:val="gnkrckgcmrb"/>
+            <w:rFonts w:ascii="Lucida Console" w:hAnsi="Lucida Console"/>
+            <w:color w:val="0000FF"/>
+          </w:rPr>
+          <w:t>chisq.test</w:t>
+        </w:r>
+        <w:proofErr w:type="spellEnd"/>
+        <w:r>
+          <w:rPr>
+            <w:rStyle w:val="gnkrckgcmrb"/>
+            <w:rFonts w:ascii="Lucida Console" w:hAnsi="Lucida Console"/>
+            <w:color w:val="0000FF"/>
+          </w:rPr>
+          <w:t>(</w:t>
+        </w:r>
+        <w:proofErr w:type="spellStart"/>
+        <w:r>
+          <w:rPr>
+            <w:rStyle w:val="gnkrckgcmrb"/>
+            <w:rFonts w:ascii="Lucida Console" w:hAnsi="Lucida Console"/>
+            <w:color w:val="0000FF"/>
+          </w:rPr>
+          <w:t>cleandata$</w:t>
+        </w:r>
+        <w:proofErr w:type="gramStart"/>
+        <w:r>
+          <w:rPr>
+            <w:rStyle w:val="gnkrckgcmrb"/>
+            <w:rFonts w:ascii="Lucida Console" w:hAnsi="Lucida Console"/>
+            <w:color w:val="0000FF"/>
+          </w:rPr>
+          <w:t>y,cleandata</w:t>
+        </w:r>
+        <w:proofErr w:type="gramEnd"/>
+        <w:r>
+          <w:rPr>
+            <w:rStyle w:val="gnkrckgcmrb"/>
+            <w:rFonts w:ascii="Lucida Console" w:hAnsi="Lucida Console"/>
+            <w:color w:val="0000FF"/>
+          </w:rPr>
+          <w:t>$HasFee</w:t>
+        </w:r>
+        <w:proofErr w:type="spellEnd"/>
+        <w:r>
+          <w:rPr>
+            <w:rStyle w:val="gnkrckgcmrb"/>
+            <w:rFonts w:ascii="Lucida Console" w:hAnsi="Lucida Console"/>
+            <w:color w:val="0000FF"/>
+          </w:rPr>
+          <w:t>)</w:t>
+        </w:r>
+      </w:ins>
+    </w:p>
+    <w:p>
+      <w:pPr>
+        <w:pStyle w:val="HTMLPreformatted"/>
+        <w:shd w:val="clear" w:color="auto" w:fill="FFFFFF"/>
+        <w:wordWrap w:val="0"/>
+        <w:spacing w:line="156" w:lineRule="atLeast"/>
+        <w:rPr>
+          <w:ins w:id="104" w:author="Yoav Reisner" w:date="2019-05-05T13:23:00Z"/>
+          <w:rStyle w:val="gnkrckgcgsb"/>
+          <w:rFonts w:ascii="Lucida Console" w:hAnsi="Lucida Console"/>
+          <w:color w:val="000000"/>
+          <w:bdr w:val="none" w:sz="0" w:space="0" w:color="auto" w:frame="1"/>
+        </w:rPr>
+      </w:pPr>
+    </w:p>
+    <w:p>
+      <w:pPr>
+        <w:pStyle w:val="HTMLPreformatted"/>
+        <w:shd w:val="clear" w:color="auto" w:fill="FFFFFF"/>
+        <w:wordWrap w:val="0"/>
+        <w:spacing w:line="156" w:lineRule="atLeast"/>
+        <w:rPr>
+          <w:ins w:id="105" w:author="Yoav Reisner" w:date="2019-05-05T13:23:00Z"/>
+          <w:rStyle w:val="gnkrckgcgsb"/>
+          <w:rFonts w:ascii="Lucida Console" w:hAnsi="Lucida Console"/>
+          <w:color w:val="000000"/>
+          <w:bdr w:val="none" w:sz="0" w:space="0" w:color="auto" w:frame="1"/>
+        </w:rPr>
+      </w:pPr>
+      <w:ins w:id="106" w:author="Yoav Reisner" w:date="2019-05-05T13:23:00Z">
+        <w:r>
+          <w:rPr>
+            <w:rStyle w:val="gnkrckgcgsb"/>
+            <w:rFonts w:ascii="Lucida Console" w:hAnsi="Lucida Console"/>
+            <w:color w:val="000000"/>
+            <w:bdr w:val="none" w:sz="0" w:space="0" w:color="auto" w:frame="1"/>
+          </w:rPr>
+          <w:tab/>
+          <w:t>Pearson's Chi-squared test</w:t>
+        </w:r>
+      </w:ins>
+    </w:p>
+    <w:p>
+      <w:pPr>
+        <w:pStyle w:val="HTMLPreformatted"/>
+        <w:shd w:val="clear" w:color="auto" w:fill="FFFFFF"/>
+        <w:wordWrap w:val="0"/>
+        <w:spacing w:line="156" w:lineRule="atLeast"/>
+        <w:rPr>
+          <w:ins w:id="107" w:author="Yoav Reisner" w:date="2019-05-05T13:23:00Z"/>
+          <w:rStyle w:val="gnkrckgcgsb"/>
+          <w:rFonts w:ascii="Lucida Console" w:hAnsi="Lucida Console"/>
+          <w:color w:val="000000"/>
+          <w:bdr w:val="none" w:sz="0" w:space="0" w:color="auto" w:frame="1"/>
+        </w:rPr>
+      </w:pPr>
+    </w:p>
+    <w:p>
+      <w:pPr>
+        <w:pStyle w:val="HTMLPreformatted"/>
+        <w:shd w:val="clear" w:color="auto" w:fill="FFFFFF"/>
+        <w:wordWrap w:val="0"/>
+        <w:spacing w:line="156" w:lineRule="atLeast"/>
+        <w:rPr>
+          <w:ins w:id="108" w:author="Yoav Reisner" w:date="2019-05-05T13:23:00Z"/>
+          <w:rStyle w:val="gnkrckgcgsb"/>
+          <w:rFonts w:ascii="Lucida Console" w:hAnsi="Lucida Console"/>
+          <w:color w:val="000000"/>
+          <w:bdr w:val="none" w:sz="0" w:space="0" w:color="auto" w:frame="1"/>
+        </w:rPr>
+      </w:pPr>
+      <w:ins w:id="109" w:author="Yoav Reisner" w:date="2019-05-05T13:23:00Z">
+        <w:r>
+          <w:rPr>
+            <w:rStyle w:val="gnkrckgcgsb"/>
+            <w:rFonts w:ascii="Lucida Console" w:hAnsi="Lucida Console"/>
+            <w:color w:val="000000"/>
+            <w:bdr w:val="none" w:sz="0" w:space="0" w:color="auto" w:frame="1"/>
+          </w:rPr>
+          <w:t xml:space="preserve">data:  </w:t>
+        </w:r>
+        <w:proofErr w:type="spellStart"/>
+        <w:r>
+          <w:rPr>
+            <w:rStyle w:val="gnkrckgcgsb"/>
+            <w:rFonts w:ascii="Lucida Console" w:hAnsi="Lucida Console"/>
+            <w:color w:val="000000"/>
+            <w:bdr w:val="none" w:sz="0" w:space="0" w:color="auto" w:frame="1"/>
+          </w:rPr>
+          <w:t>cleandata$y</w:t>
+        </w:r>
+        <w:proofErr w:type="spellEnd"/>
+        <w:r>
+          <w:rPr>
+            <w:rStyle w:val="gnkrckgcgsb"/>
+            <w:rFonts w:ascii="Lucida Console" w:hAnsi="Lucida Console"/>
+            <w:color w:val="000000"/>
+            <w:bdr w:val="none" w:sz="0" w:space="0" w:color="auto" w:frame="1"/>
+          </w:rPr>
+          <w:t xml:space="preserve"> and </w:t>
+        </w:r>
+        <w:proofErr w:type="spellStart"/>
+        <w:r>
+          <w:rPr>
+            <w:rStyle w:val="gnkrckgcgsb"/>
+            <w:rFonts w:ascii="Lucida Console" w:hAnsi="Lucida Console"/>
+            <w:color w:val="000000"/>
+            <w:bdr w:val="none" w:sz="0" w:space="0" w:color="auto" w:frame="1"/>
+          </w:rPr>
+          <w:t>cleandata$HasFee</w:t>
+        </w:r>
+        <w:proofErr w:type="spellEnd"/>
+      </w:ins>
+    </w:p>
+    <w:p>
+      <w:pPr>
+        <w:pStyle w:val="HTMLPreformatted"/>
+        <w:shd w:val="clear" w:color="auto" w:fill="FFFFFF"/>
+        <w:wordWrap w:val="0"/>
+        <w:spacing w:line="156" w:lineRule="atLeast"/>
+        <w:rPr>
+          <w:ins w:id="110" w:author="Yoav Reisner" w:date="2019-05-05T13:23:00Z"/>
+          <w:rFonts w:ascii="Lucida Console" w:hAnsi="Lucida Console"/>
+          <w:color w:val="000000"/>
+        </w:rPr>
+      </w:pPr>
+      <w:ins w:id="111" w:author="Yoav Reisner" w:date="2019-05-05T13:23:00Z">
+        <w:r>
+          <w:rPr>
+            <w:rStyle w:val="gnkrckgcgsb"/>
+            <w:rFonts w:ascii="Lucida Console" w:hAnsi="Lucida Console"/>
+            <w:color w:val="000000"/>
+            <w:bdr w:val="none" w:sz="0" w:space="0" w:color="auto" w:frame="1"/>
+          </w:rPr>
+          <w:t>X-squared = 14.895, df = 2, p-value = 0.0005828</w:t>
+        </w:r>
+      </w:ins>
+    </w:p>
+    <w:p>
+      <w:pPr>
         <w:tabs>
           <w:tab w:val="left" w:pos="3197"/>
         </w:tabs>
         <w:rPr>
           <w:rtl/>
+          <w:lang w:val="en-IL"/>
+          <w:rPrChange w:id="112" w:author="Yoav Reisner" w:date="2019-05-05T13:23:00Z">
+            <w:rPr>
+              <w:rtl/>
+            </w:rPr>
+          </w:rPrChange>
         </w:rPr>
       </w:pPr>
     </w:p>
@@ -9215,6 +10788,14 @@
     <w:abstractNumId w:val="0"/>
   </w:num>
 </w:numbering>
+</file>
+
+<file path=word/people.xml><?xml version="1.0" encoding="utf-8"?>
+<w15:people xmlns:wpc="http://schemas.microsoft.com/office/word/2010/wordprocessingCanvas" xmlns:cx="http://schemas.microsoft.com/office/drawing/2014/chartex" xmlns:cx1="http://schemas.microsoft.com/office/drawing/2015/9/8/chartex" xmlns:cx2="http://schemas.microsoft.com/office/drawing/2015/10/21/chartex" xmlns:cx3="http://schemas.microsoft.com/office/drawing/2016/5/9/chartex" xmlns:cx4="http://schemas.microsoft.com/office/drawing/2016/5/10/chartex" xmlns:cx5="http://schemas.microsoft.com/office/drawing/2016/5/11/chartex" xmlns:cx6="http://schemas.microsoft.com/office/drawing/2016/5/12/chartex" xmlns:cx7="http://schemas.microsoft.com/office/drawing/2016/5/13/chartex" xmlns:cx8="http://schemas.microsoft.com/office/drawing/2016/5/14/chartex" xmlns:mc="http://schemas.openxmlformats.org/markup-compatibility/2006" xmlns:aink="http://schemas.microsoft.com/office/drawing/2016/ink" xmlns:am3d="http://schemas.microsoft.com/office/drawing/2017/model3d" xmlns:o="urn:schemas-microsoft-com:office:office" xmlns:r="http://schemas.openxmlformats.org/officeDocument/2006/relationships" xmlns:m="http://schemas.openxmlformats.org/officeDocument/2006/math" xmlns:v="urn:schemas-microsoft-com:vml" xmlns:wp14="http://schemas.microsoft.com/office/word/2010/wordprocessingDrawing" xmlns:wp="http://schemas.openxmlformats.org/drawingml/2006/wordprocessingDrawing" xmlns:w10="urn:schemas-microsoft-com:office:word" xmlns:w="http://schemas.openxmlformats.org/wordprocessingml/2006/main" xmlns:w14="http://schemas.microsoft.com/office/word/2010/wordml" xmlns:w15="http://schemas.microsoft.com/office/word/2012/wordml" xmlns:w16cid="http://schemas.microsoft.com/office/word/2016/wordml/cid" xmlns:w16se="http://schemas.microsoft.com/office/word/2015/wordml/symex" xmlns:wpg="http://schemas.microsoft.com/office/word/2010/wordprocessingGroup" xmlns:wpi="http://schemas.microsoft.com/office/word/2010/wordprocessingInk" xmlns:wne="http://schemas.microsoft.com/office/word/2006/wordml" xmlns:wps="http://schemas.microsoft.com/office/word/2010/wordprocessingShape" mc:Ignorable="w14 w15 w16se w16cid wp14">
+  <w15:person w15:author="Yoav Reisner">
+    <w15:presenceInfo w15:providerId="None" w15:userId="Yoav Reisner"/>
+  </w15:person>
+</w15:people>
 </file>
 
 <file path=word/styles.xml><?xml version="1.0" encoding="utf-8"?>
@@ -9324,7 +10905,7 @@
     <w:lsdException w:name="HTML Code" w:semiHidden="1" w:unhideWhenUsed="1"/>
     <w:lsdException w:name="HTML Definition" w:semiHidden="1" w:unhideWhenUsed="1"/>
     <w:lsdException w:name="HTML Keyboard" w:semiHidden="1" w:unhideWhenUsed="1"/>
-    <w:lsdException w:name="HTML Preformatted" w:semiHidden="1" w:unhideWhenUsed="1"/>
+    <w:lsdException w:name="HTML Preformatted" w:semiHidden="1" w:uiPriority="99" w:unhideWhenUsed="1"/>
     <w:lsdException w:name="HTML Sample" w:semiHidden="1" w:unhideWhenUsed="1"/>
     <w:lsdException w:name="HTML Typewriter" w:semiHidden="1" w:unhideWhenUsed="1"/>
     <w:lsdException w:name="HTML Variable" w:semiHidden="1" w:unhideWhenUsed="1"/>
@@ -9655,6 +11236,7 @@
   <w:style w:type="character" w:default="1" w:styleId="DefaultParagraphFont">
     <w:name w:val="Default Paragraph Font"/>
     <w:uiPriority w:val="1"/>
+    <w:semiHidden/>
     <w:unhideWhenUsed/>
   </w:style>
   <w:style w:type="table" w:default="1" w:styleId="TableNormal">
@@ -9925,6 +11507,69 @@
       <w:sz w:val="26"/>
       <w:szCs w:val="26"/>
     </w:rPr>
+  </w:style>
+  <w:style w:type="paragraph" w:styleId="HTMLPreformatted">
+    <w:name w:val="HTML Preformatted"/>
+    <w:basedOn w:val="Normal"/>
+    <w:link w:val="HTMLPreformattedChar"/>
+    <w:uiPriority w:val="99"/>
+    <w:semiHidden/>
+    <w:unhideWhenUsed/>
+    <w:rsid w:val="003355FB"/>
+    <w:pPr>
+      <w:tabs>
+        <w:tab w:val="left" w:pos="916"/>
+        <w:tab w:val="left" w:pos="1832"/>
+        <w:tab w:val="left" w:pos="2748"/>
+        <w:tab w:val="left" w:pos="3664"/>
+        <w:tab w:val="left" w:pos="4580"/>
+        <w:tab w:val="left" w:pos="5496"/>
+        <w:tab w:val="left" w:pos="6412"/>
+        <w:tab w:val="left" w:pos="7328"/>
+        <w:tab w:val="left" w:pos="8244"/>
+        <w:tab w:val="left" w:pos="9160"/>
+        <w:tab w:val="left" w:pos="10076"/>
+        <w:tab w:val="left" w:pos="10992"/>
+        <w:tab w:val="left" w:pos="11908"/>
+        <w:tab w:val="left" w:pos="12824"/>
+        <w:tab w:val="left" w:pos="13740"/>
+        <w:tab w:val="left" w:pos="14656"/>
+      </w:tabs>
+      <w:bidi w:val="0"/>
+    </w:pPr>
+    <w:rPr>
+      <w:rFonts w:ascii="Courier New" w:hAnsi="Courier New" w:cs="Courier New"/>
+      <w:sz w:val="20"/>
+      <w:szCs w:val="20"/>
+      <w:lang w:val="en-IL" w:eastAsia="en-IL"/>
+    </w:rPr>
+  </w:style>
+  <w:style w:type="character" w:customStyle="1" w:styleId="HTMLPreformattedChar">
+    <w:name w:val="HTML Preformatted Char"/>
+    <w:basedOn w:val="DefaultParagraphFont"/>
+    <w:link w:val="HTMLPreformatted"/>
+    <w:uiPriority w:val="99"/>
+    <w:semiHidden/>
+    <w:rsid w:val="003355FB"/>
+    <w:rPr>
+      <w:rFonts w:ascii="Courier New" w:hAnsi="Courier New" w:cs="Courier New"/>
+      <w:lang w:val="en-IL" w:eastAsia="en-IL"/>
+    </w:rPr>
+  </w:style>
+  <w:style w:type="character" w:customStyle="1" w:styleId="gnkrckgcmrb">
+    <w:name w:val="gnkrckgcmrb"/>
+    <w:basedOn w:val="DefaultParagraphFont"/>
+    <w:rsid w:val="003355FB"/>
+  </w:style>
+  <w:style w:type="character" w:customStyle="1" w:styleId="gnkrckgcgsb">
+    <w:name w:val="gnkrckgcgsb"/>
+    <w:basedOn w:val="DefaultParagraphFont"/>
+    <w:rsid w:val="003355FB"/>
+  </w:style>
+  <w:style w:type="character" w:customStyle="1" w:styleId="gnkrckgcmsb">
+    <w:name w:val="gnkrckgcmsb"/>
+    <w:basedOn w:val="DefaultParagraphFont"/>
+    <w:rsid w:val="003355FB"/>
   </w:style>
 </w:styles>
 </file>

</xml_diff>